<commit_message>
Functional Analysis, Requirements Analysis updated.  Sequence diagrams and help documents.  End of this branch.
</commit_message>
<xml_diff>
--- a/docs/FunctionalAnalysis-20121029-1.docx
+++ b/docs/FunctionalAnalysis-20121029-1.docx
@@ -586,28 +586,9 @@
         </w:sdtContent>
       </w:sdt>
     </w:p>
-    <w:p>
-      <w:pPr>
-        <w:rPr>
-          <w:rFonts w:asciiTheme="majorHAnsi" w:hAnsiTheme="majorHAnsi"/>
-          <w:smallCaps/>
-          <w:spacing w:val="5"/>
-          <w:sz w:val="32"/>
-          <w:szCs w:val="32"/>
-        </w:rPr>
-      </w:pPr>
-    </w:p>
     <w:sdt>
       <w:sdtPr>
-        <w:rPr>
-          <w:rFonts w:asciiTheme="minorHAnsi" w:eastAsiaTheme="minorHAnsi" w:hAnsiTheme="minorHAnsi" w:cstheme="minorHAnsi"/>
-          <w:b w:val="0"/>
-          <w:bCs w:val="0"/>
-          <w:color w:val="2E2D21" w:themeColor="text2" w:themeShade="BF"/>
-          <w:sz w:val="20"/>
-          <w:szCs w:val="20"/>
-        </w:rPr>
-        <w:id w:val="-1310312664"/>
+        <w:id w:val="854766022"/>
         <w:docPartObj>
           <w:docPartGallery w:val="Table of Contents"/>
           <w:docPartUnique/>
@@ -615,7 +596,11 @@
       </w:sdtPr>
       <w:sdtEndPr>
         <w:rPr>
+          <w:rFonts w:asciiTheme="minorHAnsi" w:eastAsiaTheme="minorHAnsi" w:hAnsiTheme="minorHAnsi" w:cstheme="minorHAnsi"/>
           <w:noProof/>
+          <w:color w:val="2E2D21" w:themeColor="text2" w:themeShade="BF"/>
+          <w:sz w:val="20"/>
+          <w:szCs w:val="20"/>
         </w:rPr>
       </w:sdtEndPr>
       <w:sdtContent>
@@ -651,7 +636,7 @@
           <w:r>
             <w:fldChar w:fldCharType="separate"/>
           </w:r>
-          <w:hyperlink w:anchor="_Toc339281352" w:history="1">
+          <w:hyperlink w:anchor="_Toc339467823" w:history="1">
             <w:r>
               <w:rPr>
                 <w:rStyle w:val="Hyperlink"/>
@@ -678,7 +663,7 @@
                 <w:noProof/>
                 <w:webHidden/>
               </w:rPr>
-              <w:instrText xml:space="preserve"> PAGEREF _Toc339281352 \h </w:instrText>
+              <w:instrText xml:space="preserve"> PAGEREF _Toc339467823 \h </w:instrText>
             </w:r>
             <w:r>
               <w:rPr>
@@ -698,7 +683,7 @@
                 <w:noProof/>
                 <w:webHidden/>
               </w:rPr>
-              <w:t>1</w:t>
+              <w:t>2</w:t>
             </w:r>
             <w:r>
               <w:rPr>
@@ -724,7 +709,7 @@
               <w:lang w:eastAsia="en-US"/>
             </w:rPr>
           </w:pPr>
-          <w:hyperlink w:anchor="_Toc339281353" w:history="1">
+          <w:hyperlink w:anchor="_Toc339467824" w:history="1">
             <w:r>
               <w:rPr>
                 <w:rStyle w:val="Hyperlink"/>
@@ -751,7 +736,7 @@
                 <w:noProof/>
                 <w:webHidden/>
               </w:rPr>
-              <w:instrText xml:space="preserve"> PAGEREF _Toc339281353 \h </w:instrText>
+              <w:instrText xml:space="preserve"> PAGEREF _Toc339467824 \h </w:instrText>
             </w:r>
             <w:r>
               <w:rPr>
@@ -771,7 +756,7 @@
                 <w:noProof/>
                 <w:webHidden/>
               </w:rPr>
-              <w:t>1</w:t>
+              <w:t>2</w:t>
             </w:r>
             <w:r>
               <w:rPr>
@@ -797,7 +782,7 @@
               <w:lang w:eastAsia="en-US"/>
             </w:rPr>
           </w:pPr>
-          <w:hyperlink w:anchor="_Toc339281354" w:history="1">
+          <w:hyperlink w:anchor="_Toc339467825" w:history="1">
             <w:r>
               <w:rPr>
                 <w:rStyle w:val="Hyperlink"/>
@@ -824,7 +809,7 @@
                 <w:noProof/>
                 <w:webHidden/>
               </w:rPr>
-              <w:instrText xml:space="preserve"> PAGEREF _Toc339281354 \h </w:instrText>
+              <w:instrText xml:space="preserve"> PAGEREF _Toc339467825 \h </w:instrText>
             </w:r>
             <w:r>
               <w:rPr>
@@ -844,7 +829,7 @@
                 <w:noProof/>
                 <w:webHidden/>
               </w:rPr>
-              <w:t>1</w:t>
+              <w:t>2</w:t>
             </w:r>
             <w:r>
               <w:rPr>
@@ -870,12 +855,85 @@
               <w:lang w:eastAsia="en-US"/>
             </w:rPr>
           </w:pPr>
-          <w:hyperlink w:anchor="_Toc339281355" w:history="1">
+          <w:hyperlink w:anchor="_Toc339467826" w:history="1">
             <w:r>
               <w:rPr>
                 <w:rStyle w:val="Hyperlink"/>
                 <w:noProof/>
               </w:rPr>
+              <w:t>Events</w:t>
+            </w:r>
+            <w:r>
+              <w:rPr>
+                <w:noProof/>
+                <w:webHidden/>
+              </w:rPr>
+              <w:tab/>
+            </w:r>
+            <w:r>
+              <w:rPr>
+                <w:noProof/>
+                <w:webHidden/>
+              </w:rPr>
+              <w:fldChar w:fldCharType="begin"/>
+            </w:r>
+            <w:r>
+              <w:rPr>
+                <w:noProof/>
+                <w:webHidden/>
+              </w:rPr>
+              <w:instrText xml:space="preserve"> PAGEREF _Toc339467826 \h </w:instrText>
+            </w:r>
+            <w:r>
+              <w:rPr>
+                <w:noProof/>
+                <w:webHidden/>
+              </w:rPr>
+            </w:r>
+            <w:r>
+              <w:rPr>
+                <w:noProof/>
+                <w:webHidden/>
+              </w:rPr>
+              <w:fldChar w:fldCharType="separate"/>
+            </w:r>
+            <w:r>
+              <w:rPr>
+                <w:noProof/>
+                <w:webHidden/>
+              </w:rPr>
+              <w:t>2</w:t>
+            </w:r>
+            <w:r>
+              <w:rPr>
+                <w:noProof/>
+                <w:webHidden/>
+              </w:rPr>
+              <w:fldChar w:fldCharType="end"/>
+            </w:r>
+          </w:hyperlink>
+        </w:p>
+        <w:p>
+          <w:pPr>
+            <w:pStyle w:val="TOC2"/>
+            <w:tabs>
+              <w:tab w:val="right" w:leader="dot" w:pos="8630"/>
+            </w:tabs>
+            <w:rPr>
+              <w:rFonts w:eastAsiaTheme="minorEastAsia" w:cstheme="minorBidi"/>
+              <w:noProof/>
+              <w:color w:val="auto"/>
+              <w:sz w:val="22"/>
+              <w:szCs w:val="22"/>
+              <w:lang w:eastAsia="en-US"/>
+            </w:rPr>
+          </w:pPr>
+          <w:hyperlink w:anchor="_Toc339467827" w:history="1">
+            <w:r>
+              <w:rPr>
+                <w:rStyle w:val="Hyperlink"/>
+                <w:noProof/>
+              </w:rPr>
               <w:t>Client</w:t>
             </w:r>
             <w:r>
@@ -897,7 +955,7 @@
                 <w:noProof/>
                 <w:webHidden/>
               </w:rPr>
-              <w:instrText xml:space="preserve"> PAGEREF _Toc339281355 \h </w:instrText>
+              <w:instrText xml:space="preserve"> PAGEREF _Toc339467827 \h </w:instrText>
             </w:r>
             <w:r>
               <w:rPr>
@@ -917,7 +975,7 @@
                 <w:noProof/>
                 <w:webHidden/>
               </w:rPr>
-              <w:t>1</w:t>
+              <w:t>3</w:t>
             </w:r>
             <w:r>
               <w:rPr>
@@ -943,7 +1001,7 @@
               <w:lang w:eastAsia="en-US"/>
             </w:rPr>
           </w:pPr>
-          <w:hyperlink w:anchor="_Toc339281356" w:history="1">
+          <w:hyperlink w:anchor="_Toc339467828" w:history="1">
             <w:r>
               <w:rPr>
                 <w:rStyle w:val="Hyperlink"/>
@@ -970,7 +1028,7 @@
                 <w:noProof/>
                 <w:webHidden/>
               </w:rPr>
-              <w:instrText xml:space="preserve"> PAGEREF _Toc339281356 \h </w:instrText>
+              <w:instrText xml:space="preserve"> PAGEREF _Toc339467828 \h </w:instrText>
             </w:r>
             <w:r>
               <w:rPr>
@@ -990,7 +1048,7 @@
                 <w:noProof/>
                 <w:webHidden/>
               </w:rPr>
-              <w:t>2</w:t>
+              <w:t>4</w:t>
             </w:r>
             <w:r>
               <w:rPr>
@@ -1016,7 +1074,7 @@
               <w:lang w:eastAsia="en-US"/>
             </w:rPr>
           </w:pPr>
-          <w:hyperlink w:anchor="_Toc339281357" w:history="1">
+          <w:hyperlink w:anchor="_Toc339467829" w:history="1">
             <w:r>
               <w:rPr>
                 <w:rStyle w:val="Hyperlink"/>
@@ -1043,7 +1101,7 @@
                 <w:noProof/>
                 <w:webHidden/>
               </w:rPr>
-              <w:instrText xml:space="preserve"> PAGEREF _Toc339281357 \h </w:instrText>
+              <w:instrText xml:space="preserve"> PAGEREF _Toc339467829 \h </w:instrText>
             </w:r>
             <w:r>
               <w:rPr>
@@ -1063,7 +1121,7 @@
                 <w:noProof/>
                 <w:webHidden/>
               </w:rPr>
-              <w:t>2</w:t>
+              <w:t>4</w:t>
             </w:r>
             <w:r>
               <w:rPr>
@@ -1089,7 +1147,7 @@
               <w:lang w:eastAsia="en-US"/>
             </w:rPr>
           </w:pPr>
-          <w:hyperlink w:anchor="_Toc339281358" w:history="1">
+          <w:hyperlink w:anchor="_Toc339467830" w:history="1">
             <w:r>
               <w:rPr>
                 <w:rStyle w:val="Hyperlink"/>
@@ -1116,7 +1174,7 @@
                 <w:noProof/>
                 <w:webHidden/>
               </w:rPr>
-              <w:instrText xml:space="preserve"> PAGEREF _Toc339281358 \h </w:instrText>
+              <w:instrText xml:space="preserve"> PAGEREF _Toc339467830 \h </w:instrText>
             </w:r>
             <w:r>
               <w:rPr>
@@ -1136,7 +1194,7 @@
                 <w:noProof/>
                 <w:webHidden/>
               </w:rPr>
-              <w:t>3</w:t>
+              <w:t>5</w:t>
             </w:r>
             <w:r>
               <w:rPr>
@@ -1162,12 +1220,85 @@
               <w:lang w:eastAsia="en-US"/>
             </w:rPr>
           </w:pPr>
-          <w:hyperlink w:anchor="_Toc339281359" w:history="1">
+          <w:hyperlink w:anchor="_Toc339467831" w:history="1">
             <w:r>
               <w:rPr>
                 <w:rStyle w:val="Hyperlink"/>
                 <w:noProof/>
               </w:rPr>
+              <w:t>Application Events</w:t>
+            </w:r>
+            <w:r>
+              <w:rPr>
+                <w:noProof/>
+                <w:webHidden/>
+              </w:rPr>
+              <w:tab/>
+            </w:r>
+            <w:r>
+              <w:rPr>
+                <w:noProof/>
+                <w:webHidden/>
+              </w:rPr>
+              <w:fldChar w:fldCharType="begin"/>
+            </w:r>
+            <w:r>
+              <w:rPr>
+                <w:noProof/>
+                <w:webHidden/>
+              </w:rPr>
+              <w:instrText xml:space="preserve"> PAGEREF _Toc339467831 \h </w:instrText>
+            </w:r>
+            <w:r>
+              <w:rPr>
+                <w:noProof/>
+                <w:webHidden/>
+              </w:rPr>
+            </w:r>
+            <w:r>
+              <w:rPr>
+                <w:noProof/>
+                <w:webHidden/>
+              </w:rPr>
+              <w:fldChar w:fldCharType="separate"/>
+            </w:r>
+            <w:r>
+              <w:rPr>
+                <w:noProof/>
+                <w:webHidden/>
+              </w:rPr>
+              <w:t>5</w:t>
+            </w:r>
+            <w:r>
+              <w:rPr>
+                <w:noProof/>
+                <w:webHidden/>
+              </w:rPr>
+              <w:fldChar w:fldCharType="end"/>
+            </w:r>
+          </w:hyperlink>
+        </w:p>
+        <w:p>
+          <w:pPr>
+            <w:pStyle w:val="TOC2"/>
+            <w:tabs>
+              <w:tab w:val="right" w:leader="dot" w:pos="8630"/>
+            </w:tabs>
+            <w:rPr>
+              <w:rFonts w:eastAsiaTheme="minorEastAsia" w:cstheme="minorBidi"/>
+              <w:noProof/>
+              <w:color w:val="auto"/>
+              <w:sz w:val="22"/>
+              <w:szCs w:val="22"/>
+              <w:lang w:eastAsia="en-US"/>
+            </w:rPr>
+          </w:pPr>
+          <w:hyperlink w:anchor="_Toc339467832" w:history="1">
+            <w:r>
+              <w:rPr>
+                <w:rStyle w:val="Hyperlink"/>
+                <w:noProof/>
+              </w:rPr>
               <w:t>Client</w:t>
             </w:r>
             <w:r>
@@ -1189,7 +1320,7 @@
                 <w:noProof/>
                 <w:webHidden/>
               </w:rPr>
-              <w:instrText xml:space="preserve"> PAGEREF _Toc339281359 \h </w:instrText>
+              <w:instrText xml:space="preserve"> PAGEREF _Toc339467832 \h </w:instrText>
             </w:r>
             <w:r>
               <w:rPr>
@@ -1209,7 +1340,518 @@
                 <w:noProof/>
                 <w:webHidden/>
               </w:rPr>
-              <w:t>4</w:t>
+              <w:t>6</w:t>
+            </w:r>
+            <w:r>
+              <w:rPr>
+                <w:noProof/>
+                <w:webHidden/>
+              </w:rPr>
+              <w:fldChar w:fldCharType="end"/>
+            </w:r>
+          </w:hyperlink>
+        </w:p>
+        <w:p>
+          <w:pPr>
+            <w:pStyle w:val="TOC1"/>
+            <w:tabs>
+              <w:tab w:val="right" w:leader="dot" w:pos="8630"/>
+            </w:tabs>
+            <w:rPr>
+              <w:rFonts w:eastAsiaTheme="minorEastAsia" w:cstheme="minorBidi"/>
+              <w:noProof/>
+              <w:color w:val="auto"/>
+              <w:sz w:val="22"/>
+              <w:szCs w:val="22"/>
+              <w:lang w:eastAsia="en-US"/>
+            </w:rPr>
+          </w:pPr>
+          <w:hyperlink w:anchor="_Toc339467833" w:history="1">
+            <w:r>
+              <w:rPr>
+                <w:rStyle w:val="Hyperlink"/>
+                <w:noProof/>
+              </w:rPr>
+              <w:t>Entity Attributes</w:t>
+            </w:r>
+            <w:r>
+              <w:rPr>
+                <w:noProof/>
+                <w:webHidden/>
+              </w:rPr>
+              <w:tab/>
+            </w:r>
+            <w:r>
+              <w:rPr>
+                <w:noProof/>
+                <w:webHidden/>
+              </w:rPr>
+              <w:fldChar w:fldCharType="begin"/>
+            </w:r>
+            <w:r>
+              <w:rPr>
+                <w:noProof/>
+                <w:webHidden/>
+              </w:rPr>
+              <w:instrText xml:space="preserve"> PAGEREF _Toc339467833 \h </w:instrText>
+            </w:r>
+            <w:r>
+              <w:rPr>
+                <w:noProof/>
+                <w:webHidden/>
+              </w:rPr>
+            </w:r>
+            <w:r>
+              <w:rPr>
+                <w:noProof/>
+                <w:webHidden/>
+              </w:rPr>
+              <w:fldChar w:fldCharType="separate"/>
+            </w:r>
+            <w:r>
+              <w:rPr>
+                <w:noProof/>
+                <w:webHidden/>
+              </w:rPr>
+              <w:t>7</w:t>
+            </w:r>
+            <w:r>
+              <w:rPr>
+                <w:noProof/>
+                <w:webHidden/>
+              </w:rPr>
+              <w:fldChar w:fldCharType="end"/>
+            </w:r>
+          </w:hyperlink>
+        </w:p>
+        <w:p>
+          <w:pPr>
+            <w:pStyle w:val="TOC2"/>
+            <w:tabs>
+              <w:tab w:val="right" w:leader="dot" w:pos="8630"/>
+            </w:tabs>
+            <w:rPr>
+              <w:rFonts w:eastAsiaTheme="minorEastAsia" w:cstheme="minorBidi"/>
+              <w:noProof/>
+              <w:color w:val="auto"/>
+              <w:sz w:val="22"/>
+              <w:szCs w:val="22"/>
+              <w:lang w:eastAsia="en-US"/>
+            </w:rPr>
+          </w:pPr>
+          <w:hyperlink w:anchor="_Toc339467834" w:history="1">
+            <w:r>
+              <w:rPr>
+                <w:rStyle w:val="Hyperlink"/>
+                <w:noProof/>
+              </w:rPr>
+              <w:t>Server</w:t>
+            </w:r>
+            <w:r>
+              <w:rPr>
+                <w:noProof/>
+                <w:webHidden/>
+              </w:rPr>
+              <w:tab/>
+            </w:r>
+            <w:r>
+              <w:rPr>
+                <w:noProof/>
+                <w:webHidden/>
+              </w:rPr>
+              <w:fldChar w:fldCharType="begin"/>
+            </w:r>
+            <w:r>
+              <w:rPr>
+                <w:noProof/>
+                <w:webHidden/>
+              </w:rPr>
+              <w:instrText xml:space="preserve"> PAGEREF _Toc339467834 \h </w:instrText>
+            </w:r>
+            <w:r>
+              <w:rPr>
+                <w:noProof/>
+                <w:webHidden/>
+              </w:rPr>
+            </w:r>
+            <w:r>
+              <w:rPr>
+                <w:noProof/>
+                <w:webHidden/>
+              </w:rPr>
+              <w:fldChar w:fldCharType="separate"/>
+            </w:r>
+            <w:r>
+              <w:rPr>
+                <w:noProof/>
+                <w:webHidden/>
+              </w:rPr>
+              <w:t>7</w:t>
+            </w:r>
+            <w:r>
+              <w:rPr>
+                <w:noProof/>
+                <w:webHidden/>
+              </w:rPr>
+              <w:fldChar w:fldCharType="end"/>
+            </w:r>
+          </w:hyperlink>
+        </w:p>
+        <w:p>
+          <w:pPr>
+            <w:pStyle w:val="TOC3"/>
+            <w:tabs>
+              <w:tab w:val="right" w:leader="dot" w:pos="8630"/>
+            </w:tabs>
+            <w:rPr>
+              <w:rFonts w:eastAsiaTheme="minorEastAsia" w:cstheme="minorBidi"/>
+              <w:noProof/>
+              <w:color w:val="auto"/>
+              <w:sz w:val="22"/>
+              <w:szCs w:val="22"/>
+              <w:lang w:eastAsia="en-US"/>
+            </w:rPr>
+          </w:pPr>
+          <w:hyperlink w:anchor="_Toc339467835" w:history="1">
+            <w:r>
+              <w:rPr>
+                <w:rStyle w:val="Hyperlink"/>
+                <w:noProof/>
+              </w:rPr>
+              <w:t>Receiver</w:t>
+            </w:r>
+            <w:r>
+              <w:rPr>
+                <w:noProof/>
+                <w:webHidden/>
+              </w:rPr>
+              <w:tab/>
+            </w:r>
+            <w:r>
+              <w:rPr>
+                <w:noProof/>
+                <w:webHidden/>
+              </w:rPr>
+              <w:fldChar w:fldCharType="begin"/>
+            </w:r>
+            <w:r>
+              <w:rPr>
+                <w:noProof/>
+                <w:webHidden/>
+              </w:rPr>
+              <w:instrText xml:space="preserve"> PAGEREF _Toc339467835 \h </w:instrText>
+            </w:r>
+            <w:r>
+              <w:rPr>
+                <w:noProof/>
+                <w:webHidden/>
+              </w:rPr>
+            </w:r>
+            <w:r>
+              <w:rPr>
+                <w:noProof/>
+                <w:webHidden/>
+              </w:rPr>
+              <w:fldChar w:fldCharType="separate"/>
+            </w:r>
+            <w:r>
+              <w:rPr>
+                <w:noProof/>
+                <w:webHidden/>
+              </w:rPr>
+              <w:t>7</w:t>
+            </w:r>
+            <w:r>
+              <w:rPr>
+                <w:noProof/>
+                <w:webHidden/>
+              </w:rPr>
+              <w:fldChar w:fldCharType="end"/>
+            </w:r>
+          </w:hyperlink>
+        </w:p>
+        <w:p>
+          <w:pPr>
+            <w:pStyle w:val="TOC1"/>
+            <w:tabs>
+              <w:tab w:val="right" w:leader="dot" w:pos="8630"/>
+            </w:tabs>
+            <w:rPr>
+              <w:rFonts w:eastAsiaTheme="minorEastAsia" w:cstheme="minorBidi"/>
+              <w:noProof/>
+              <w:color w:val="auto"/>
+              <w:sz w:val="22"/>
+              <w:szCs w:val="22"/>
+              <w:lang w:eastAsia="en-US"/>
+            </w:rPr>
+          </w:pPr>
+          <w:hyperlink w:anchor="_Toc339467836" w:history="1">
+            <w:r>
+              <w:rPr>
+                <w:rStyle w:val="Hyperlink"/>
+                <w:noProof/>
+              </w:rPr>
+              <w:t>Sequence Diagrams</w:t>
+            </w:r>
+            <w:r>
+              <w:rPr>
+                <w:noProof/>
+                <w:webHidden/>
+              </w:rPr>
+              <w:tab/>
+            </w:r>
+            <w:r>
+              <w:rPr>
+                <w:noProof/>
+                <w:webHidden/>
+              </w:rPr>
+              <w:fldChar w:fldCharType="begin"/>
+            </w:r>
+            <w:r>
+              <w:rPr>
+                <w:noProof/>
+                <w:webHidden/>
+              </w:rPr>
+              <w:instrText xml:space="preserve"> PAGEREF _Toc339467836 \h </w:instrText>
+            </w:r>
+            <w:r>
+              <w:rPr>
+                <w:noProof/>
+                <w:webHidden/>
+              </w:rPr>
+            </w:r>
+            <w:r>
+              <w:rPr>
+                <w:noProof/>
+                <w:webHidden/>
+              </w:rPr>
+              <w:fldChar w:fldCharType="separate"/>
+            </w:r>
+            <w:r>
+              <w:rPr>
+                <w:noProof/>
+                <w:webHidden/>
+              </w:rPr>
+              <w:t>8</w:t>
+            </w:r>
+            <w:r>
+              <w:rPr>
+                <w:noProof/>
+                <w:webHidden/>
+              </w:rPr>
+              <w:fldChar w:fldCharType="end"/>
+            </w:r>
+          </w:hyperlink>
+        </w:p>
+        <w:p>
+          <w:pPr>
+            <w:pStyle w:val="TOC2"/>
+            <w:tabs>
+              <w:tab w:val="right" w:leader="dot" w:pos="8630"/>
+            </w:tabs>
+            <w:rPr>
+              <w:rFonts w:eastAsiaTheme="minorEastAsia" w:cstheme="minorBidi"/>
+              <w:noProof/>
+              <w:color w:val="auto"/>
+              <w:sz w:val="22"/>
+              <w:szCs w:val="22"/>
+              <w:lang w:eastAsia="en-US"/>
+            </w:rPr>
+          </w:pPr>
+          <w:hyperlink w:anchor="_Toc339467837" w:history="1">
+            <w:r>
+              <w:rPr>
+                <w:rStyle w:val="Hyperlink"/>
+                <w:noProof/>
+              </w:rPr>
+              <w:t>Receiver Life-Cycle</w:t>
+            </w:r>
+            <w:r>
+              <w:rPr>
+                <w:noProof/>
+                <w:webHidden/>
+              </w:rPr>
+              <w:tab/>
+            </w:r>
+            <w:r>
+              <w:rPr>
+                <w:noProof/>
+                <w:webHidden/>
+              </w:rPr>
+              <w:fldChar w:fldCharType="begin"/>
+            </w:r>
+            <w:r>
+              <w:rPr>
+                <w:noProof/>
+                <w:webHidden/>
+              </w:rPr>
+              <w:instrText xml:space="preserve"> PAGEREF _Toc339467837 \h </w:instrText>
+            </w:r>
+            <w:r>
+              <w:rPr>
+                <w:noProof/>
+                <w:webHidden/>
+              </w:rPr>
+            </w:r>
+            <w:r>
+              <w:rPr>
+                <w:noProof/>
+                <w:webHidden/>
+              </w:rPr>
+              <w:fldChar w:fldCharType="separate"/>
+            </w:r>
+            <w:r>
+              <w:rPr>
+                <w:noProof/>
+                <w:webHidden/>
+              </w:rPr>
+              <w:t>8</w:t>
+            </w:r>
+            <w:r>
+              <w:rPr>
+                <w:noProof/>
+                <w:webHidden/>
+              </w:rPr>
+              <w:fldChar w:fldCharType="end"/>
+            </w:r>
+          </w:hyperlink>
+        </w:p>
+        <w:p>
+          <w:pPr>
+            <w:pStyle w:val="TOC2"/>
+            <w:tabs>
+              <w:tab w:val="right" w:leader="dot" w:pos="8630"/>
+            </w:tabs>
+            <w:rPr>
+              <w:rFonts w:eastAsiaTheme="minorEastAsia" w:cstheme="minorBidi"/>
+              <w:noProof/>
+              <w:color w:val="auto"/>
+              <w:sz w:val="22"/>
+              <w:szCs w:val="22"/>
+              <w:lang w:eastAsia="en-US"/>
+            </w:rPr>
+          </w:pPr>
+          <w:hyperlink w:anchor="_Toc339467838" w:history="1">
+            <w:r>
+              <w:rPr>
+                <w:rStyle w:val="Hyperlink"/>
+                <w:noProof/>
+              </w:rPr>
+              <w:t>Start/Stop Receiver Hardware</w:t>
+            </w:r>
+            <w:r>
+              <w:rPr>
+                <w:noProof/>
+                <w:webHidden/>
+              </w:rPr>
+              <w:tab/>
+            </w:r>
+            <w:r>
+              <w:rPr>
+                <w:noProof/>
+                <w:webHidden/>
+              </w:rPr>
+              <w:fldChar w:fldCharType="begin"/>
+            </w:r>
+            <w:r>
+              <w:rPr>
+                <w:noProof/>
+                <w:webHidden/>
+              </w:rPr>
+              <w:instrText xml:space="preserve"> PAGEREF _Toc339467838 \h </w:instrText>
+            </w:r>
+            <w:r>
+              <w:rPr>
+                <w:noProof/>
+                <w:webHidden/>
+              </w:rPr>
+            </w:r>
+            <w:r>
+              <w:rPr>
+                <w:noProof/>
+                <w:webHidden/>
+              </w:rPr>
+              <w:fldChar w:fldCharType="separate"/>
+            </w:r>
+            <w:r>
+              <w:rPr>
+                <w:noProof/>
+                <w:webHidden/>
+              </w:rPr>
+              <w:t>9</w:t>
+            </w:r>
+            <w:r>
+              <w:rPr>
+                <w:noProof/>
+                <w:webHidden/>
+              </w:rPr>
+              <w:fldChar w:fldCharType="end"/>
+            </w:r>
+          </w:hyperlink>
+        </w:p>
+        <w:p>
+          <w:pPr>
+            <w:pStyle w:val="TOC2"/>
+            <w:tabs>
+              <w:tab w:val="right" w:leader="dot" w:pos="8630"/>
+            </w:tabs>
+            <w:rPr>
+              <w:rFonts w:eastAsiaTheme="minorEastAsia" w:cstheme="minorBidi"/>
+              <w:noProof/>
+              <w:color w:val="auto"/>
+              <w:sz w:val="22"/>
+              <w:szCs w:val="22"/>
+              <w:lang w:eastAsia="en-US"/>
+            </w:rPr>
+          </w:pPr>
+          <w:hyperlink w:anchor="_Toc339467839" w:history="1">
+            <w:r>
+              <w:rPr>
+                <w:rStyle w:val="Hyperlink"/>
+                <w:noProof/>
+              </w:rPr>
+              <w:t>Store Recorded Data</w:t>
+            </w:r>
+            <w:r>
+              <w:rPr>
+                <w:noProof/>
+                <w:webHidden/>
+              </w:rPr>
+              <w:tab/>
+            </w:r>
+            <w:r>
+              <w:rPr>
+                <w:noProof/>
+                <w:webHidden/>
+              </w:rPr>
+              <w:fldChar w:fldCharType="begin"/>
+            </w:r>
+            <w:r>
+              <w:rPr>
+                <w:noProof/>
+                <w:webHidden/>
+              </w:rPr>
+              <w:instrText xml:space="preserve"> PAGEREF _Toc339467839 \h </w:instrText>
+            </w:r>
+            <w:r>
+              <w:rPr>
+                <w:noProof/>
+                <w:webHidden/>
+              </w:rPr>
+            </w:r>
+            <w:r>
+              <w:rPr>
+                <w:noProof/>
+                <w:webHidden/>
+              </w:rPr>
+              <w:fldChar w:fldCharType="separate"/>
+            </w:r>
+            <w:r>
+              <w:rPr>
+                <w:noProof/>
+                <w:webHidden/>
+              </w:rPr>
+              <w:t>10</w:t>
             </w:r>
             <w:r>
               <w:rPr>
@@ -1242,6 +1884,17 @@
           <w:szCs w:val="32"/>
         </w:rPr>
       </w:pPr>
+    </w:p>
+    <w:p>
+      <w:pPr>
+        <w:rPr>
+          <w:rFonts w:asciiTheme="majorHAnsi" w:hAnsiTheme="majorHAnsi"/>
+          <w:smallCaps/>
+          <w:spacing w:val="5"/>
+          <w:sz w:val="32"/>
+          <w:szCs w:val="32"/>
+        </w:rPr>
+      </w:pPr>
       <w:del w:id="0" w:author="CSULB" w:date="2012-10-02T12:57:00Z">
         <w:r>
           <w:rPr>
@@ -1265,7 +1918,6 @@
           <w:szCs w:val="32"/>
         </w:rPr>
       </w:pPr>
-      <w:bookmarkStart w:id="1" w:name="_Toc339281352"/>
       <w:r>
         <w:br w:type="page"/>
       </w:r>
@@ -1273,22 +1925,23 @@
     <w:p>
       <w:pPr>
         <w:pStyle w:val="Heading1"/>
-        <w:pPrChange w:id="2" w:author="CSULB" w:date="2012-10-02T12:35:00Z">
+        <w:pPrChange w:id="1" w:author="CSULB" w:date="2012-10-02T12:35:00Z">
           <w:pPr/>
         </w:pPrChange>
       </w:pPr>
+      <w:bookmarkStart w:id="2" w:name="_Toc339467823"/>
       <w:r>
         <w:lastRenderedPageBreak/>
         <w:t>Class Specification</w:t>
       </w:r>
-      <w:bookmarkEnd w:id="1"/>
+      <w:bookmarkEnd w:id="2"/>
     </w:p>
     <w:p>
       <w:pPr>
         <w:pStyle w:val="Heading2"/>
         <w:ind w:left="720"/>
       </w:pPr>
-      <w:bookmarkStart w:id="3" w:name="_Toc339281353"/>
+      <w:bookmarkStart w:id="3" w:name="_Toc339467824"/>
       <w:r>
         <w:t>Server</w:t>
       </w:r>
@@ -1307,6 +1960,35 @@
         <w:t>SerialPortManager</w:t>
       </w:r>
       <w:proofErr w:type="spellEnd"/>
+      <w:r>
+        <w:t xml:space="preserve"> </w:t>
+      </w:r>
+      <w:r>
+        <w:t>–</w:t>
+      </w:r>
+      <w:r>
+        <w:t xml:space="preserve"> Boundary</w:t>
+      </w:r>
+    </w:p>
+    <w:p>
+      <w:pPr>
+        <w:ind w:left="1440"/>
+      </w:pPr>
+      <w:r>
+        <w:t xml:space="preserve">This class monitors the system for changes in the serial port enumeration (new or removed serial ports). When a new serial port is discovered a Receiver is created. When the serial port is removed from the system enumeration or a Receiver </w:t>
+      </w:r>
+      <w:r>
+        <w:t>consistently reports errors in decoding</w:t>
+      </w:r>
+      <w:r>
+        <w:t xml:space="preserve">, the </w:t>
+      </w:r>
+      <w:r>
+        <w:t>manager removes the device from the service</w:t>
+      </w:r>
+      <w:r>
+        <w:t>.</w:t>
+      </w:r>
     </w:p>
     <w:p>
       <w:pPr>
@@ -1319,6 +2001,39 @@
       <w:r>
         <w:t>Receiver</w:t>
       </w:r>
+      <w:r>
+        <w:t xml:space="preserve"> </w:t>
+      </w:r>
+      <w:r>
+        <w:t>–</w:t>
+      </w:r>
+      <w:r>
+        <w:t xml:space="preserve"> Entity</w:t>
+      </w:r>
+    </w:p>
+    <w:p>
+      <w:pPr>
+        <w:pStyle w:val="ListParagraph"/>
+        <w:ind w:left="1440" w:firstLine="720"/>
+      </w:pPr>
+    </w:p>
+    <w:p>
+      <w:pPr>
+        <w:pStyle w:val="ListParagraph"/>
+        <w:ind w:left="1440"/>
+      </w:pPr>
+      <w:r>
+        <w:t>Encompasses</w:t>
+      </w:r>
+      <w:r>
+        <w:t xml:space="preserve"> the functionality required to connect to and communicate with a VR2C receiver connected via serial port.</w:t>
+      </w:r>
+    </w:p>
+    <w:p>
+      <w:pPr>
+        <w:pStyle w:val="ListParagraph"/>
+        <w:ind w:left="1440" w:firstLine="720"/>
+      </w:pPr>
     </w:p>
     <w:p>
       <w:pPr>
@@ -1331,6 +2046,55 @@
       <w:r>
         <w:t>Encoder</w:t>
       </w:r>
+      <w:r>
+        <w:t xml:space="preserve"> </w:t>
+      </w:r>
+      <w:r>
+        <w:t>–</w:t>
+      </w:r>
+      <w:r>
+        <w:t xml:space="preserve"> Control</w:t>
+      </w:r>
+    </w:p>
+    <w:p>
+      <w:pPr>
+        <w:ind w:left="1440"/>
+      </w:pPr>
+      <w:r>
+        <w:t xml:space="preserve">The Encoder builds commands as requested by the Receiver (possibly through public </w:t>
+      </w:r>
+      <w:proofErr w:type="gramStart"/>
+      <w:r>
+        <w:t>write(</w:t>
+      </w:r>
+      <w:proofErr w:type="gramEnd"/>
+      <w:r>
+        <w:t xml:space="preserve">) methods), by looking up the requested command in the configuration file. The configuration file specifies the format and the encoder </w:t>
+      </w:r>
+      <w:proofErr w:type="gramStart"/>
+      <w:r>
+        <w:t>uses</w:t>
+      </w:r>
+      <w:proofErr w:type="gramEnd"/>
+      <w:r>
+        <w:t xml:space="preserve"> </w:t>
+      </w:r>
+      <w:proofErr w:type="spellStart"/>
+      <w:r>
+        <w:t>String.Format</w:t>
+      </w:r>
+      <w:proofErr w:type="spellEnd"/>
+      <w:r>
+        <w:t xml:space="preserve"> to build the string that is finally returned. Before returning the string, however, it is verified as conforming to the </w:t>
+      </w:r>
+      <w:proofErr w:type="spellStart"/>
+      <w:r>
+        <w:t>config's</w:t>
+      </w:r>
+      <w:proofErr w:type="spellEnd"/>
+      <w:r>
+        <w:t xml:space="preserve"> spec.</w:t>
+      </w:r>
     </w:p>
     <w:p>
       <w:pPr>
@@ -1343,6 +2107,39 @@
       <w:r>
         <w:t>Dispatcher</w:t>
       </w:r>
+      <w:r>
+        <w:t xml:space="preserve"> </w:t>
+      </w:r>
+      <w:r>
+        <w:t>–</w:t>
+      </w:r>
+      <w:r>
+        <w:t xml:space="preserve"> Control</w:t>
+      </w:r>
+    </w:p>
+    <w:p>
+      <w:pPr>
+        <w:ind w:left="1440"/>
+      </w:pPr>
+      <w:r>
+        <w:t xml:space="preserve">The dispatcher maintains a thread-safe queue of events. When a new event arrives, the event is dispatched to any registered Modules. Any registered module may also </w:t>
+      </w:r>
+      <w:proofErr w:type="spellStart"/>
+      <w:r>
+        <w:t>enqueue</w:t>
+      </w:r>
+      <w:proofErr w:type="spellEnd"/>
+      <w:r>
+        <w:t xml:space="preserve"> a </w:t>
+      </w:r>
+      <w:proofErr w:type="spellStart"/>
+      <w:r>
+        <w:t>RealTimeEvent</w:t>
+      </w:r>
+      <w:proofErr w:type="spellEnd"/>
+      <w:r>
+        <w:t xml:space="preserve"> for distribution.</w:t>
+      </w:r>
     </w:p>
     <w:p>
       <w:pPr>
@@ -1355,6 +2152,19 @@
       <w:r>
         <w:t>Modules</w:t>
       </w:r>
+      <w:r>
+        <w:t xml:space="preserve"> – Interface Definition</w:t>
+      </w:r>
+    </w:p>
+    <w:p>
+      <w:pPr>
+        <w:ind w:left="1440"/>
+      </w:pPr>
+      <w:r>
+        <w:t>This class contains the specification all classes wishing to participate in the event system must implement.</w:t>
+      </w:r>
+      <w:bookmarkStart w:id="4" w:name="_GoBack"/>
+      <w:bookmarkEnd w:id="4"/>
     </w:p>
     <w:p>
       <w:pPr>
@@ -1367,11 +2177,11 @@
         <w:pStyle w:val="Heading2"/>
         <w:ind w:left="720"/>
       </w:pPr>
-      <w:bookmarkStart w:id="4" w:name="_Toc339281354"/>
+      <w:bookmarkStart w:id="5" w:name="_Toc339467825"/>
       <w:r>
         <w:t>Modules</w:t>
       </w:r>
-      <w:bookmarkEnd w:id="4"/>
+      <w:bookmarkEnd w:id="5"/>
     </w:p>
     <w:p>
       <w:pPr>
@@ -1384,6 +2194,23 @@
       <w:r>
         <w:t>Decoder</w:t>
       </w:r>
+      <w:r>
+        <w:t xml:space="preserve"> </w:t>
+      </w:r>
+      <w:r>
+        <w:t>–</w:t>
+      </w:r>
+      <w:r>
+        <w:t xml:space="preserve"> Control</w:t>
+      </w:r>
+    </w:p>
+    <w:p>
+      <w:pPr>
+        <w:ind w:left="1440"/>
+      </w:pPr>
+      <w:r>
+        <w:t>Decodes raw messages sent from the VR2C hardware.</w:t>
+      </w:r>
     </w:p>
     <w:p>
       <w:pPr>
@@ -1398,6 +2225,28 @@
         <w:t>ServerUI</w:t>
       </w:r>
       <w:proofErr w:type="spellEnd"/>
+      <w:r>
+        <w:t xml:space="preserve"> </w:t>
+      </w:r>
+      <w:r>
+        <w:t>–</w:t>
+      </w:r>
+      <w:r>
+        <w:t xml:space="preserve"> Boundary</w:t>
+      </w:r>
+    </w:p>
+    <w:p>
+      <w:pPr>
+        <w:ind w:left="1440"/>
+      </w:pPr>
+      <w:proofErr w:type="gramStart"/>
+      <w:r>
+        <w:t xml:space="preserve">Provides </w:t>
+      </w:r>
+      <w:r>
+        <w:t>the user interface to display the state of the service and modules and to allow the end-user to control over the VR2C hardware.</w:t>
+      </w:r>
+      <w:proofErr w:type="gramEnd"/>
     </w:p>
     <w:p>
       <w:pPr>
@@ -1408,20 +2257,29 @@
         </w:numPr>
       </w:pPr>
       <w:r>
-        <w:t>Persiste</w:t>
-      </w:r>
-      <w:r>
-        <w:t>nce</w:t>
-      </w:r>
+        <w:t>Database – Boundary</w:t>
+      </w:r>
+    </w:p>
+    <w:p>
+      <w:pPr>
+        <w:ind w:left="1440"/>
+      </w:pPr>
+      <w:proofErr w:type="gramStart"/>
+      <w:r>
+        <w:t>Sends previously decoded messages from the receiver to external data stores (e.g. csulbsharklab.com MySQL database).</w:t>
+      </w:r>
+      <w:proofErr w:type="gramEnd"/>
     </w:p>
     <w:p>
       <w:pPr>
         <w:pStyle w:val="Heading2"/>
         <w:ind w:left="720"/>
       </w:pPr>
+      <w:bookmarkStart w:id="6" w:name="_Toc339467826"/>
       <w:r>
         <w:t>Events</w:t>
       </w:r>
+      <w:bookmarkEnd w:id="6"/>
     </w:p>
     <w:p>
       <w:pPr>
@@ -1436,6 +2294,17 @@
         <w:t>RealTimeEvent</w:t>
       </w:r>
       <w:proofErr w:type="spellEnd"/>
+      <w:r>
+        <w:t xml:space="preserve"> -- Control</w:t>
+      </w:r>
+    </w:p>
+    <w:p>
+      <w:pPr>
+        <w:ind w:left="1800"/>
+      </w:pPr>
+      <w:r>
+        <w:t>The interface from which all other event objects sent through the system dispatcher are derived.</w:t>
+      </w:r>
     </w:p>
     <w:p>
       <w:pPr>
@@ -1450,6 +2319,20 @@
         <w:t>NewReceiver</w:t>
       </w:r>
       <w:proofErr w:type="spellEnd"/>
+      <w:r>
+        <w:t xml:space="preserve"> </w:t>
+      </w:r>
+      <w:r>
+        <w:t xml:space="preserve"> -- Control</w:t>
+      </w:r>
+    </w:p>
+    <w:p>
+      <w:pPr>
+        <w:ind w:left="1800"/>
+      </w:pPr>
+      <w:r>
+        <w:t>Sent when a new Receiver has finished initialization and is ready to receive incoming messages from the VR2C hardware.</w:t>
+      </w:r>
     </w:p>
     <w:p>
       <w:pPr>
@@ -1464,6 +2347,17 @@
         <w:t>UnparsedMessage</w:t>
       </w:r>
       <w:proofErr w:type="spellEnd"/>
+      <w:r>
+        <w:t xml:space="preserve"> -- Control</w:t>
+      </w:r>
+    </w:p>
+    <w:p>
+      <w:pPr>
+        <w:ind w:left="1800"/>
+      </w:pPr>
+      <w:r>
+        <w:t>Messages sent from the VR2C receiver are sent out as a “raw” string in this object type.</w:t>
+      </w:r>
     </w:p>
     <w:p>
       <w:pPr>
@@ -1478,6 +2372,22 @@
         <w:t>DelReceiver</w:t>
       </w:r>
       <w:proofErr w:type="spellEnd"/>
+      <w:r>
+        <w:t xml:space="preserve"> -- Control</w:t>
+      </w:r>
+    </w:p>
+    <w:p>
+      <w:pPr>
+        <w:ind w:left="1800"/>
+      </w:pPr>
+      <w:proofErr w:type="gramStart"/>
+      <w:r>
+        <w:t>Sent when a receiver has been taken off-line.</w:t>
+      </w:r>
+      <w:proofErr w:type="gramEnd"/>
+      <w:r>
+        <w:t xml:space="preserve">  This occurs when the receiver has experienced multiple errors in reading or writing or when the VR2C hardware has closed the serial port connection.</w:t>
+      </w:r>
     </w:p>
     <w:p>
       <w:pPr>
@@ -1492,6 +2402,38 @@
         <w:t>ExcepReceiver</w:t>
       </w:r>
       <w:proofErr w:type="spellEnd"/>
+      <w:r>
+        <w:t xml:space="preserve"> -- Control</w:t>
+      </w:r>
+    </w:p>
+    <w:p>
+      <w:pPr>
+        <w:ind w:left="1800"/>
+      </w:pPr>
+      <w:proofErr w:type="gramStart"/>
+      <w:r>
+        <w:t>Usually accompanied by a system exception while communicating with the hardware.</w:t>
+      </w:r>
+      <w:proofErr w:type="gramEnd"/>
+      <w:r>
+        <w:t xml:space="preserve">  </w:t>
+      </w:r>
+      <w:proofErr w:type="gramStart"/>
+      <w:r>
+        <w:t xml:space="preserve">Can also be generated when malformed (unknown or otherwise </w:t>
+      </w:r>
+      <w:proofErr w:type="spellStart"/>
+      <w:r>
+        <w:t>unparsable</w:t>
+      </w:r>
+      <w:proofErr w:type="spellEnd"/>
+      <w:r>
+        <w:t>) messages are received from the hardware.</w:t>
+      </w:r>
+      <w:proofErr w:type="gramEnd"/>
+      <w:r>
+        <w:t xml:space="preserve">  </w:t>
+      </w:r>
     </w:p>
     <w:p>
       <w:pPr>
@@ -1506,6 +2448,17 @@
         <w:t>NoteReceiver</w:t>
       </w:r>
       <w:proofErr w:type="spellEnd"/>
+      <w:r>
+        <w:t xml:space="preserve"> -- Control</w:t>
+      </w:r>
+    </w:p>
+    <w:p>
+      <w:pPr>
+        <w:ind w:left="1800"/>
+      </w:pPr>
+      <w:r>
+        <w:t>This event is used to relay general information about the system that may be of interest to a human operator.  No action or response is required from any receiving module.</w:t>
+      </w:r>
     </w:p>
     <w:p>
       <w:pPr>
@@ -1520,6 +2473,27 @@
         <w:t>ServerStartUp</w:t>
       </w:r>
       <w:proofErr w:type="spellEnd"/>
+      <w:r>
+        <w:t xml:space="preserve"> -- Control</w:t>
+      </w:r>
+    </w:p>
+    <w:p>
+      <w:pPr>
+        <w:ind w:left="1800"/>
+      </w:pPr>
+      <w:proofErr w:type="gramStart"/>
+      <w:r>
+        <w:t xml:space="preserve">Sent when the </w:t>
+      </w:r>
+      <w:proofErr w:type="spellStart"/>
+      <w:r>
+        <w:t>SerialPortManager</w:t>
+      </w:r>
+      <w:proofErr w:type="spellEnd"/>
+      <w:r>
+        <w:t xml:space="preserve"> begins to accept hardware serial port connections.</w:t>
+      </w:r>
+      <w:proofErr w:type="gramEnd"/>
     </w:p>
     <w:p>
       <w:pPr>
@@ -1534,6 +2508,27 @@
         <w:t>ServerStop</w:t>
       </w:r>
       <w:proofErr w:type="spellEnd"/>
+      <w:r>
+        <w:t xml:space="preserve"> -- Control</w:t>
+      </w:r>
+    </w:p>
+    <w:p>
+      <w:pPr>
+        <w:ind w:left="1800"/>
+      </w:pPr>
+      <w:proofErr w:type="gramStart"/>
+      <w:r>
+        <w:t xml:space="preserve">Sent when the </w:t>
+      </w:r>
+      <w:proofErr w:type="spellStart"/>
+      <w:r>
+        <w:t>SerialPortManager</w:t>
+      </w:r>
+      <w:proofErr w:type="spellEnd"/>
+      <w:r>
+        <w:t xml:space="preserve"> is no longer accepting new hardware connection but has not removed operating Receiver objects.</w:t>
+      </w:r>
+      <w:proofErr w:type="gramEnd"/>
     </w:p>
     <w:p>
       <w:pPr>
@@ -1548,6 +2543,27 @@
         <w:t>ServerStopped</w:t>
       </w:r>
       <w:proofErr w:type="spellEnd"/>
+      <w:r>
+        <w:t xml:space="preserve"> -- Control</w:t>
+      </w:r>
+    </w:p>
+    <w:p>
+      <w:pPr>
+        <w:ind w:left="1800"/>
+      </w:pPr>
+      <w:proofErr w:type="gramStart"/>
+      <w:r>
+        <w:t xml:space="preserve">Sent when the </w:t>
+      </w:r>
+      <w:proofErr w:type="spellStart"/>
+      <w:r>
+        <w:t>SerialPortManager</w:t>
+      </w:r>
+      <w:proofErr w:type="spellEnd"/>
+      <w:r>
+        <w:t xml:space="preserve"> has stopped all Receivers.</w:t>
+      </w:r>
+      <w:proofErr w:type="gramEnd"/>
     </w:p>
     <w:p>
       <w:pPr>
@@ -1562,17 +2578,73 @@
         <w:t>RealTimeEventDecoded</w:t>
       </w:r>
       <w:proofErr w:type="spellEnd"/>
+      <w:r>
+        <w:t xml:space="preserve"> -- Control</w:t>
+      </w:r>
+    </w:p>
+    <w:p>
+      <w:pPr>
+        <w:ind w:left="1800"/>
+      </w:pPr>
+      <w:r>
+        <w:t xml:space="preserve">When the text from the </w:t>
+      </w:r>
+      <w:proofErr w:type="spellStart"/>
+      <w:r>
+        <w:t>UnparsedMessage</w:t>
+      </w:r>
+      <w:proofErr w:type="spellEnd"/>
+      <w:r>
+        <w:t xml:space="preserve"> event is decoded, the results are sent through this event.</w:t>
+      </w:r>
+    </w:p>
+    <w:p>
+      <w:pPr>
+        <w:pStyle w:val="ListParagraph"/>
+        <w:numPr>
+          <w:ilvl w:val="0"/>
+          <w:numId w:val="6"/>
+        </w:numPr>
+      </w:pPr>
+      <w:proofErr w:type="spellStart"/>
+      <w:r>
+        <w:t>DatabaseResponse</w:t>
+      </w:r>
+      <w:proofErr w:type="spellEnd"/>
+      <w:r>
+        <w:t xml:space="preserve"> – Control</w:t>
+      </w:r>
+    </w:p>
+    <w:p>
+      <w:pPr>
+        <w:pStyle w:val="ListParagraph"/>
+        <w:ind w:left="1800"/>
+      </w:pPr>
+    </w:p>
+    <w:p>
+      <w:pPr>
+        <w:pStyle w:val="ListParagraph"/>
+        <w:ind w:left="1800"/>
+      </w:pPr>
+      <w:r>
+        <w:t>Sent when an operation is attempted with an SQL database; contains the response from the database and the statement attempted (most often an INSERT).</w:t>
+      </w:r>
+    </w:p>
+    <w:p>
+      <w:pPr>
+        <w:ind w:left="1800"/>
+      </w:pPr>
     </w:p>
     <w:p>
       <w:pPr>
         <w:pStyle w:val="Heading2"/>
         <w:ind w:left="720"/>
       </w:pPr>
-      <w:bookmarkStart w:id="5" w:name="_Toc339281355"/>
+      <w:bookmarkStart w:id="7" w:name="_Toc339467827"/>
       <w:r>
         <w:t>Client</w:t>
       </w:r>
-      <w:bookmarkEnd w:id="5"/>
+      <w:bookmarkEnd w:id="7"/>
     </w:p>
     <w:p>
       <w:pPr>
@@ -1598,27 +2670,27 @@
       <w:pPr>
         <w:pStyle w:val="Heading1"/>
       </w:pPr>
-      <w:bookmarkStart w:id="6" w:name="_Toc339281356"/>
+      <w:bookmarkStart w:id="8" w:name="_Toc339467828"/>
       <w:r>
         <w:lastRenderedPageBreak/>
         <w:t>Class Diagrams</w:t>
       </w:r>
-      <w:bookmarkEnd w:id="6"/>
+      <w:bookmarkEnd w:id="8"/>
     </w:p>
     <w:p/>
     <w:p>
       <w:pPr>
         <w:pStyle w:val="Heading2"/>
       </w:pPr>
-      <w:bookmarkStart w:id="7" w:name="_Toc339281357"/>
+      <w:bookmarkStart w:id="9" w:name="_Toc339467829"/>
       <w:r>
         <w:t>Server</w:t>
       </w:r>
-      <w:bookmarkEnd w:id="7"/>
-    </w:p>
-    <w:p>
-      <w:r>
-        <w:object w:dxaOrig="8072" w:dyaOrig="6772">
+      <w:bookmarkEnd w:id="9"/>
+    </w:p>
+    <w:p>
+      <w:r>
+        <w:object w:dxaOrig="8072" w:dyaOrig="4407">
           <v:shapetype id="_x0000_t75" coordsize="21600,21600" o:spt="75" o:preferrelative="t" path="m@4@5l@4@11@9@11@9@5xe" filled="f" stroked="f">
             <v:stroke joinstyle="miter"/>
             <v:formulas>
@@ -1638,10 +2710,10 @@
             <v:path o:extrusionok="f" gradientshapeok="t" o:connecttype="rect"/>
             <o:lock v:ext="edit" aspectratio="t"/>
           </v:shapetype>
-          <v:shape id="_x0000_i1031" type="#_x0000_t75" style="width:403.45pt;height:338.25pt" o:ole="">
+          <v:shape id="_x0000_i1029" type="#_x0000_t75" style="width:470.05pt;height:256.75pt" o:ole="">
             <v:imagedata r:id="rId10" o:title=""/>
           </v:shape>
-          <o:OLEObject Type="Embed" ProgID="Visio.Drawing.11" ShapeID="_x0000_i1031" DrawAspect="Content" ObjectID="_1413024196" r:id="rId11"/>
+          <o:OLEObject Type="Embed" ProgID="Visio.Drawing.11" ShapeID="_x0000_i1029" DrawAspect="Content" ObjectID="_1413210201" r:id="rId11"/>
         </w:object>
       </w:r>
     </w:p>
@@ -1654,20 +2726,20 @@
       <w:pPr>
         <w:pStyle w:val="Heading2"/>
       </w:pPr>
-      <w:bookmarkStart w:id="8" w:name="_Toc339281358"/>
+      <w:bookmarkStart w:id="10" w:name="_Toc339467830"/>
       <w:r>
         <w:lastRenderedPageBreak/>
         <w:t>Modules</w:t>
       </w:r>
-      <w:bookmarkEnd w:id="8"/>
-    </w:p>
-    <w:p>
-      <w:r>
-        <w:object w:dxaOrig="10228" w:dyaOrig="4756">
-          <v:shape id="_x0000_i1033" type="#_x0000_t75" style="width:431.3pt;height:200.4pt" o:ole="">
+      <w:bookmarkEnd w:id="10"/>
+    </w:p>
+    <w:p>
+      <w:r>
+        <w:object w:dxaOrig="10228" w:dyaOrig="2967">
+          <v:shape id="_x0000_i1032" type="#_x0000_t75" style="width:431.3pt;height:125pt" o:ole="">
             <v:imagedata r:id="rId12" o:title=""/>
           </v:shape>
-          <o:OLEObject Type="Embed" ProgID="Visio.Drawing.11" ShapeID="_x0000_i1033" DrawAspect="Content" ObjectID="_1413024197" r:id="rId13"/>
+          <o:OLEObject Type="Embed" ProgID="Visio.Drawing.11" ShapeID="_x0000_i1032" DrawAspect="Content" ObjectID="_1413210202" r:id="rId13"/>
         </w:object>
       </w:r>
     </w:p>
@@ -1676,27 +2748,23 @@
       <w:pPr>
         <w:pStyle w:val="Heading2"/>
       </w:pPr>
+      <w:bookmarkStart w:id="11" w:name="_Toc339467831"/>
       <w:r>
         <w:t>Application Events</w:t>
       </w:r>
+      <w:bookmarkEnd w:id="11"/>
     </w:p>
     <w:p/>
     <w:p>
-      <w:pPr>
-        <w:pStyle w:val="Heading2"/>
-      </w:pPr>
       <w:r>
         <w:object w:dxaOrig="8861" w:dyaOrig="4479">
-          <v:shape id="_x0000_i1037" type="#_x0000_t75" style="width:6in;height:218.05pt" o:ole="">
+          <v:shape id="_x0000_i1035" type="#_x0000_t75" style="width:6in;height:218.05pt" o:ole="">
             <v:imagedata r:id="rId14" o:title=""/>
           </v:shape>
-          <o:OLEObject Type="Embed" ProgID="Visio.Drawing.11" ShapeID="_x0000_i1037" DrawAspect="Content" ObjectID="_1413024198" r:id="rId15"/>
+          <o:OLEObject Type="Embed" ProgID="Visio.Drawing.11" ShapeID="_x0000_i1035" DrawAspect="Content" ObjectID="_1413210203" r:id="rId15"/>
         </w:object>
       </w:r>
       <w:r>
-        <w:t xml:space="preserve"> </w:t>
-      </w:r>
-      <w:r>
         <w:br w:type="page"/>
       </w:r>
     </w:p>
@@ -1704,12 +2772,12 @@
       <w:pPr>
         <w:pStyle w:val="Heading2"/>
       </w:pPr>
-      <w:bookmarkStart w:id="9" w:name="_Toc339281359"/>
+      <w:bookmarkStart w:id="12" w:name="_Toc339467832"/>
       <w:r>
         <w:lastRenderedPageBreak/>
         <w:t>Client</w:t>
       </w:r>
-      <w:bookmarkEnd w:id="9"/>
+      <w:bookmarkEnd w:id="12"/>
     </w:p>
     <w:p>
       <w:pPr>
@@ -1727,28 +2795,34 @@
       <w:pPr>
         <w:pStyle w:val="Heading1"/>
       </w:pPr>
+      <w:bookmarkStart w:id="13" w:name="_Toc339467833"/>
       <w:r>
         <w:lastRenderedPageBreak/>
         <w:t>Entity Attributes</w:t>
       </w:r>
+      <w:bookmarkEnd w:id="13"/>
     </w:p>
     <w:p>
       <w:pPr>
         <w:pStyle w:val="Heading2"/>
         <w:ind w:left="720"/>
       </w:pPr>
+      <w:bookmarkStart w:id="14" w:name="_Toc339467834"/>
       <w:r>
         <w:t>Server</w:t>
       </w:r>
+      <w:bookmarkEnd w:id="14"/>
     </w:p>
     <w:p>
       <w:pPr>
         <w:pStyle w:val="Heading3"/>
         <w:ind w:left="1440"/>
       </w:pPr>
+      <w:bookmarkStart w:id="15" w:name="_Toc339467835"/>
       <w:r>
         <w:t>Receiver</w:t>
       </w:r>
+      <w:bookmarkEnd w:id="15"/>
     </w:p>
     <w:p>
       <w:pPr>
@@ -2183,12 +3257,105 @@
       </w:r>
     </w:p>
     <w:p>
-      <w:bookmarkStart w:id="10" w:name="_GoBack"/>
-      <w:bookmarkEnd w:id="10"/>
+      <w:r>
+        <w:br w:type="page"/>
+      </w:r>
+    </w:p>
+    <w:p>
+      <w:pPr>
+        <w:pStyle w:val="Heading1"/>
+      </w:pPr>
+      <w:bookmarkStart w:id="16" w:name="_Toc339467836"/>
+      <w:r>
+        <w:t>Sequence Diagrams</w:t>
+      </w:r>
+      <w:bookmarkEnd w:id="16"/>
+    </w:p>
+    <w:p>
+      <w:pPr>
+        <w:pStyle w:val="Heading2"/>
+      </w:pPr>
+      <w:bookmarkStart w:id="17" w:name="_Toc339467837"/>
+      <w:r>
+        <w:t>Receiver Life-Cycle</w:t>
+      </w:r>
+      <w:bookmarkEnd w:id="17"/>
+    </w:p>
+    <w:p>
+      <w:r>
+        <w:object w:dxaOrig="10903" w:dyaOrig="15479">
+          <v:shape id="_x0000_i1068" type="#_x0000_t75" style="width:348.45pt;height:494.5pt" o:ole="">
+            <v:imagedata r:id="rId16" o:title=""/>
+          </v:shape>
+          <o:OLEObject Type="Embed" ProgID="Visio.Drawing.11" ShapeID="_x0000_i1068" DrawAspect="Content" ObjectID="_1413210204" r:id="rId17"/>
+        </w:object>
+      </w:r>
+    </w:p>
+    <w:p>
+      <w:pPr>
+        <w:pStyle w:val="Heading2"/>
+      </w:pPr>
+    </w:p>
+    <w:p>
+      <w:pPr>
+        <w:rPr>
+          <w:rFonts w:asciiTheme="majorHAnsi" w:hAnsiTheme="majorHAnsi"/>
+          <w:sz w:val="28"/>
+          <w:szCs w:val="28"/>
+        </w:rPr>
+      </w:pPr>
+      <w:r>
+        <w:br w:type="page"/>
+      </w:r>
+    </w:p>
+    <w:p>
+      <w:pPr>
+        <w:pStyle w:val="Heading2"/>
+      </w:pPr>
+      <w:bookmarkStart w:id="18" w:name="_Toc339467838"/>
+      <w:r>
+        <w:t>Start/Stop Receiver Hardware</w:t>
+      </w:r>
+      <w:bookmarkEnd w:id="18"/>
+    </w:p>
+    <w:p>
+      <w:r>
+        <w:object w:dxaOrig="12045" w:dyaOrig="15615">
+          <v:shape id="_x0000_i1061" type="#_x0000_t75" style="width:6in;height:559.7pt" o:ole="">
+            <v:imagedata r:id="rId18" o:title=""/>
+          </v:shape>
+          <o:OLEObject Type="Embed" ProgID="Visio.Drawing.11" ShapeID="_x0000_i1061" DrawAspect="Content" ObjectID="_1413210205" r:id="rId19"/>
+        </w:object>
+      </w:r>
+    </w:p>
+    <w:p>
+      <w:r>
+        <w:br w:type="page"/>
+      </w:r>
+    </w:p>
+    <w:p>
+      <w:pPr>
+        <w:pStyle w:val="Heading2"/>
+      </w:pPr>
+      <w:bookmarkStart w:id="19" w:name="_Toc339467839"/>
+      <w:r>
+        <w:t>Store Recorded Data</w:t>
+      </w:r>
+      <w:bookmarkEnd w:id="19"/>
+    </w:p>
+    <w:p>
+      <w:r>
+        <w:object w:dxaOrig="12581" w:dyaOrig="15479">
+          <v:shape id="_x0000_i1066" type="#_x0000_t75" style="width:431.3pt;height:531.15pt" o:ole="">
+            <v:imagedata r:id="rId20" o:title=""/>
+          </v:shape>
+          <o:OLEObject Type="Embed" ProgID="Visio.Drawing.11" ShapeID="_x0000_i1066" DrawAspect="Content" ObjectID="_1413210206" r:id="rId21"/>
+        </w:object>
+      </w:r>
     </w:p>
     <w:sectPr>
-      <w:headerReference w:type="default" r:id="rId16"/>
-      <w:footerReference w:type="default" r:id="rId17"/>
+      <w:headerReference w:type="default" r:id="rId22"/>
+      <w:footerReference w:type="default" r:id="rId23"/>
       <w:pgSz w:w="12240" w:h="15840"/>
       <w:pgMar w:top="1440" w:right="1800" w:bottom="1440" w:left="1800" w:header="720" w:footer="432" w:gutter="0"/>
       <w:pgNumType w:start="0"/>
@@ -2891,7 +4058,7 @@
         <w:rFonts w:ascii="Symbol" w:hAnsi="Symbol" w:hint="default"/>
       </w:rPr>
     </w:lvl>
-    <w:lvl w:ilvl="1" w:tplc="04090003" w:tentative="1">
+    <w:lvl w:ilvl="1" w:tplc="04090003">
       <w:start w:val="1"/>
       <w:numFmt w:val="bullet"/>
       <w:lvlText w:val="o"/>
@@ -2991,7 +4158,7 @@
   <w:abstractNum w:abstractNumId="4">
     <w:nsid w:val="59402EC7"/>
     <w:multiLevelType w:val="hybridMultilevel"/>
-    <w:tmpl w:val="6EB6B978"/>
+    <w:tmpl w:val="A0EE35B2"/>
     <w:lvl w:ilvl="0" w:tplc="04090001">
       <w:start w:val="1"/>
       <w:numFmt w:val="bullet"/>
@@ -3004,7 +4171,7 @@
         <w:rFonts w:ascii="Symbol" w:hAnsi="Symbol" w:hint="default"/>
       </w:rPr>
     </w:lvl>
-    <w:lvl w:ilvl="1" w:tplc="04090003" w:tentative="1">
+    <w:lvl w:ilvl="1" w:tplc="04090003">
       <w:start w:val="1"/>
       <w:numFmt w:val="bullet"/>
       <w:lvlText w:val="o"/>
@@ -6262,7 +7429,7 @@
 </file>
 
 <file path=customXml/itemProps2.xml><?xml version="1.0" encoding="utf-8"?>
-<ds:datastoreItem xmlns:ds="http://schemas.openxmlformats.org/officeDocument/2006/customXml" ds:itemID="{E56D6EA2-04F2-4706-8DA1-8AFB152BB7E6}">
+<ds:datastoreItem xmlns:ds="http://schemas.openxmlformats.org/officeDocument/2006/customXml" ds:itemID="{9EEEF935-E6F8-49BD-854F-70D4B8D6FD81}">
   <ds:schemaRefs>
     <ds:schemaRef ds:uri="http://schemas.openxmlformats.org/officeDocument/2006/bibliography"/>
   </ds:schemaRefs>

</xml_diff>

<commit_message>
adding web-server parts on FunctionalAnalysis20121029 documentation (still in progress)
</commit_message>
<xml_diff>
--- a/docs/FunctionalAnalysis-20121029-1.docx
+++ b/docs/FunctionalAnalysis-20121029-1.docx
@@ -1,6 +1,6 @@
 
 <file path=word/document.xml><?xml version="1.0" encoding="utf-8"?>
-<w:document xmlns:wpc="http://schemas.microsoft.com/office/word/2010/wordprocessingCanvas" xmlns:mc="http://schemas.openxmlformats.org/markup-compatibility/2006" xmlns:o="urn:schemas-microsoft-com:office:office" xmlns:r="http://schemas.openxmlformats.org/officeDocument/2006/relationships" xmlns:m="http://schemas.openxmlformats.org/officeDocument/2006/math" xmlns:v="urn:schemas-microsoft-com:vml" xmlns:wp14="http://schemas.microsoft.com/office/word/2010/wordprocessingDrawing" xmlns:wp="http://schemas.openxmlformats.org/drawingml/2006/wordprocessingDrawing" xmlns:w10="urn:schemas-microsoft-com:office:word" xmlns:w="http://schemas.openxmlformats.org/wordprocessingml/2006/main" xmlns:w14="http://schemas.microsoft.com/office/word/2010/wordml" xmlns:wpg="http://schemas.microsoft.com/office/word/2010/wordprocessingGroup" xmlns:wpi="http://schemas.microsoft.com/office/word/2010/wordprocessingInk" xmlns:wne="http://schemas.microsoft.com/office/word/2006/wordml" xmlns:wps="http://schemas.microsoft.com/office/word/2010/wordprocessingShape" mc:Ignorable="w14 wp14">
+<w:document xmlns:wpc="http://schemas.microsoft.com/office/word/2010/wordprocessingCanvas" xmlns:mo="http://schemas.microsoft.com/office/mac/office/2008/main" xmlns:mc="http://schemas.openxmlformats.org/markup-compatibility/2006" xmlns:mv="urn:schemas-microsoft-com:mac:vml" xmlns:o="urn:schemas-microsoft-com:office:office" xmlns:r="http://schemas.openxmlformats.org/officeDocument/2006/relationships" xmlns:m="http://schemas.openxmlformats.org/officeDocument/2006/math" xmlns:v="urn:schemas-microsoft-com:vml" xmlns:wp14="http://schemas.microsoft.com/office/word/2010/wordprocessingDrawing" xmlns:wp="http://schemas.openxmlformats.org/drawingml/2006/wordprocessingDrawing" xmlns:w10="urn:schemas-microsoft-com:office:word" xmlns:w="http://schemas.openxmlformats.org/wordprocessingml/2006/main" xmlns:w14="http://schemas.microsoft.com/office/word/2010/wordml" xmlns:wpg="http://schemas.microsoft.com/office/word/2010/wordprocessingGroup" xmlns:wpi="http://schemas.microsoft.com/office/word/2010/wordprocessingInk" xmlns:wne="http://schemas.microsoft.com/office/word/2006/wordml" xmlns:wps="http://schemas.microsoft.com/office/word/2010/wordprocessingShape" mc:Ignorable="w14 wp14">
   <w:body>
     <w:p>
       <w:pPr>
@@ -29,7 +29,7 @@
         <mc:AlternateContent>
           <mc:Choice Requires="wps">
             <w:drawing>
-              <wp:anchor distT="0" distB="0" distL="114300" distR="114300" simplePos="0" relativeHeight="251671552" behindDoc="0" locked="0" layoutInCell="0" allowOverlap="1">
+              <wp:anchor distT="0" distB="0" distL="114300" distR="114300" simplePos="0" relativeHeight="251671552" behindDoc="0" locked="0" layoutInCell="0" allowOverlap="1" wp14:anchorId="02B9A470" wp14:editId="26E61376">
                 <wp:simplePos x="0" y="0"/>
                 <wp:positionH relativeFrom="margin">
                   <wp:align>left</wp:align>
@@ -65,7 +65,7 @@
                           <a:noFill/>
                         </a:ln>
                         <a:extLst>
-                          <a:ext uri="{91240B29-F687-4F45-9708-019B960494DF}">
+                          <a:ext uri="{91240B29-F687-4f45-9708-019B960494DF}">
                             <a14:hiddenLine xmlns:a14="http://schemas.microsoft.com/office/drawing/2010/main" w="9525">
                               <a:solidFill>
                                 <a:srgbClr val="000000"/>
@@ -326,7 +326,7 @@
             <mc:AlternateContent>
               <mc:Choice Requires="wps">
                 <w:drawing>
-                  <wp:anchor distT="0" distB="0" distL="114300" distR="114300" simplePos="0" relativeHeight="251672576" behindDoc="0" locked="0" layoutInCell="0" allowOverlap="1">
+                  <wp:anchor distT="0" distB="0" distL="114300" distR="114300" simplePos="0" relativeHeight="251672576" behindDoc="0" locked="0" layoutInCell="0" allowOverlap="1" wp14:anchorId="6385673D" wp14:editId="0FD68A0C">
                     <wp:simplePos x="0" y="0"/>
                     <wp:positionH relativeFrom="margin">
                       <wp:align>left</wp:align>
@@ -360,14 +360,14 @@
                               <a:noFill/>
                             </a:ln>
                             <a:extLst>
-                              <a:ext uri="{909E8E84-426E-40DD-AFC4-6F175D3DCCD1}">
+                              <a:ext uri="{909E8E84-426E-40dd-AFC4-6F175D3DCCD1}">
                                 <a14:hiddenFill xmlns:a14="http://schemas.microsoft.com/office/drawing/2010/main">
                                   <a:solidFill>
                                     <a:srgbClr val="FFFFFF"/>
                                   </a:solidFill>
                                 </a14:hiddenFill>
                               </a:ext>
-                              <a:ext uri="{91240B29-F687-4F45-9708-019B960494DF}">
+                              <a:ext uri="{91240B29-F687-4f45-9708-019B960494DF}">
                                 <a14:hiddenLine xmlns:a14="http://schemas.microsoft.com/office/drawing/2010/main" w="9525">
                                   <a:solidFill>
                                     <a:srgbClr val="000000"/>
@@ -588,6 +588,14 @@
     </w:p>
     <w:sdt>
       <w:sdtPr>
+        <w:rPr>
+          <w:rFonts w:asciiTheme="minorHAnsi" w:eastAsiaTheme="minorHAnsi" w:hAnsiTheme="minorHAnsi" w:cstheme="minorHAnsi"/>
+          <w:b w:val="0"/>
+          <w:bCs w:val="0"/>
+          <w:color w:val="2E2D21" w:themeColor="text2" w:themeShade="BF"/>
+          <w:sz w:val="20"/>
+          <w:szCs w:val="20"/>
+        </w:rPr>
         <w:id w:val="854766022"/>
         <w:docPartObj>
           <w:docPartGallery w:val="Table of Contents"/>
@@ -596,11 +604,7 @@
       </w:sdtPr>
       <w:sdtEndPr>
         <w:rPr>
-          <w:rFonts w:asciiTheme="minorHAnsi" w:eastAsiaTheme="minorHAnsi" w:hAnsiTheme="minorHAnsi" w:cstheme="minorHAnsi"/>
           <w:noProof/>
-          <w:color w:val="2E2D21" w:themeColor="text2" w:themeShade="BF"/>
-          <w:sz w:val="20"/>
-          <w:szCs w:val="20"/>
         </w:rPr>
       </w:sdtEndPr>
       <w:sdtContent>
@@ -1955,11 +1959,9 @@
           <w:numId w:val="3"/>
         </w:numPr>
       </w:pPr>
-      <w:proofErr w:type="spellStart"/>
       <w:r>
         <w:t>SerialPortManager</w:t>
       </w:r>
-      <w:proofErr w:type="spellEnd"/>
       <w:r>
         <w:t xml:space="preserve"> </w:t>
       </w:r>
@@ -2061,39 +2063,36 @@
         <w:ind w:left="1440"/>
       </w:pPr>
       <w:r>
-        <w:t xml:space="preserve">The Encoder builds commands as requested by the Receiver (possibly through public </w:t>
-      </w:r>
-      <w:proofErr w:type="gramStart"/>
-      <w:r>
-        <w:t>write(</w:t>
-      </w:r>
-      <w:proofErr w:type="gramEnd"/>
-      <w:r>
-        <w:t xml:space="preserve">) methods), by looking up the requested command in the configuration file. The configuration file specifies the format and the encoder </w:t>
-      </w:r>
-      <w:proofErr w:type="gramStart"/>
-      <w:r>
-        <w:t>uses</w:t>
-      </w:r>
-      <w:proofErr w:type="gramEnd"/>
+        <w:t>The Encoder builds commands as requested by the Receiver (possibly through public write() methods), by looking up the requested command in the configuration file. The configuration file specifies the format and the encoder uses String.Format to build the string that is finally returned. Before returning the string, however, it is verified as conforming to the config's spec.</w:t>
+      </w:r>
+    </w:p>
+    <w:p>
+      <w:pPr>
+        <w:pStyle w:val="ListParagraph"/>
+        <w:numPr>
+          <w:ilvl w:val="0"/>
+          <w:numId w:val="3"/>
+        </w:numPr>
+      </w:pPr>
+      <w:r>
+        <w:t>Dispatcher</w:t>
+      </w:r>
       <w:r>
         <w:t xml:space="preserve"> </w:t>
       </w:r>
-      <w:proofErr w:type="spellStart"/>
-      <w:r>
-        <w:t>String.Format</w:t>
-      </w:r>
-      <w:proofErr w:type="spellEnd"/>
-      <w:r>
-        <w:t xml:space="preserve"> to build the string that is finally returned. Before returning the string, however, it is verified as conforming to the </w:t>
-      </w:r>
-      <w:proofErr w:type="spellStart"/>
-      <w:r>
-        <w:t>config's</w:t>
-      </w:r>
-      <w:proofErr w:type="spellEnd"/>
-      <w:r>
-        <w:t xml:space="preserve"> spec.</w:t>
+      <w:r>
+        <w:t>–</w:t>
+      </w:r>
+      <w:r>
+        <w:t xml:space="preserve"> Control</w:t>
+      </w:r>
+    </w:p>
+    <w:p>
+      <w:pPr>
+        <w:ind w:left="1440"/>
+      </w:pPr>
+      <w:r>
+        <w:t>The dispatcher maintains a thread-safe queue of events. When a new event arrives, the event is dispatched to any registered Modules. Any registered module may also enqueue a RealTimeEvent for distribution.</w:t>
       </w:r>
     </w:p>
     <w:p>
@@ -2105,16 +2104,10 @@
         </w:numPr>
       </w:pPr>
       <w:r>
-        <w:t>Dispatcher</w:t>
-      </w:r>
-      <w:r>
-        <w:t xml:space="preserve"> </w:t>
-      </w:r>
-      <w:r>
-        <w:t>–</w:t>
-      </w:r>
-      <w:r>
-        <w:t xml:space="preserve"> Control</w:t>
+        <w:t>Modules</w:t>
+      </w:r>
+      <w:r>
+        <w:t xml:space="preserve"> – Interface Definition</w:t>
       </w:r>
     </w:p>
     <w:p>
@@ -2122,49 +2115,8 @@
         <w:ind w:left="1440"/>
       </w:pPr>
       <w:r>
-        <w:t xml:space="preserve">The dispatcher maintains a thread-safe queue of events. When a new event arrives, the event is dispatched to any registered Modules. Any registered module may also </w:t>
-      </w:r>
-      <w:proofErr w:type="spellStart"/>
-      <w:r>
-        <w:t>enqueue</w:t>
-      </w:r>
-      <w:proofErr w:type="spellEnd"/>
-      <w:r>
-        <w:t xml:space="preserve"> a </w:t>
-      </w:r>
-      <w:proofErr w:type="spellStart"/>
-      <w:r>
-        <w:t>RealTimeEvent</w:t>
-      </w:r>
-      <w:proofErr w:type="spellEnd"/>
-      <w:r>
-        <w:t xml:space="preserve"> for distribution.</w:t>
-      </w:r>
-    </w:p>
-    <w:p>
-      <w:pPr>
-        <w:pStyle w:val="ListParagraph"/>
-        <w:numPr>
-          <w:ilvl w:val="0"/>
-          <w:numId w:val="3"/>
-        </w:numPr>
-      </w:pPr>
-      <w:r>
-        <w:t>Modules</w:t>
-      </w:r>
-      <w:r>
-        <w:t xml:space="preserve"> – Interface Definition</w:t>
-      </w:r>
-    </w:p>
-    <w:p>
-      <w:pPr>
-        <w:ind w:left="1440"/>
-      </w:pPr>
-      <w:r>
         <w:t>This class contains the specification all classes wishing to participate in the event system must implement.</w:t>
       </w:r>
-      <w:bookmarkStart w:id="4" w:name="_GoBack"/>
-      <w:bookmarkEnd w:id="4"/>
     </w:p>
     <w:p>
       <w:pPr>
@@ -2177,11 +2129,11 @@
         <w:pStyle w:val="Heading2"/>
         <w:ind w:left="720"/>
       </w:pPr>
-      <w:bookmarkStart w:id="5" w:name="_Toc339467825"/>
+      <w:bookmarkStart w:id="4" w:name="_Toc339467825"/>
       <w:r>
         <w:t>Modules</w:t>
       </w:r>
-      <w:bookmarkEnd w:id="5"/>
+      <w:bookmarkEnd w:id="4"/>
     </w:p>
     <w:p>
       <w:pPr>
@@ -2220,11 +2172,9 @@
           <w:numId w:val="4"/>
         </w:numPr>
       </w:pPr>
-      <w:proofErr w:type="spellStart"/>
       <w:r>
         <w:t>ServerUI</w:t>
       </w:r>
-      <w:proofErr w:type="spellEnd"/>
       <w:r>
         <w:t xml:space="preserve"> </w:t>
       </w:r>
@@ -2239,14 +2189,12 @@
       <w:pPr>
         <w:ind w:left="1440"/>
       </w:pPr>
-      <w:proofErr w:type="gramStart"/>
       <w:r>
         <w:t xml:space="preserve">Provides </w:t>
       </w:r>
       <w:r>
         <w:t>the user interface to display the state of the service and modules and to allow the end-user to control over the VR2C hardware.</w:t>
       </w:r>
-      <w:proofErr w:type="gramEnd"/>
     </w:p>
     <w:p>
       <w:pPr>
@@ -2264,22 +2212,20 @@
       <w:pPr>
         <w:ind w:left="1440"/>
       </w:pPr>
-      <w:proofErr w:type="gramStart"/>
       <w:r>
         <w:t>Sends previously decoded messages from the receiver to external data stores (e.g. csulbsharklab.com MySQL database).</w:t>
       </w:r>
-      <w:proofErr w:type="gramEnd"/>
     </w:p>
     <w:p>
       <w:pPr>
         <w:pStyle w:val="Heading2"/>
         <w:ind w:left="720"/>
       </w:pPr>
-      <w:bookmarkStart w:id="6" w:name="_Toc339467826"/>
+      <w:bookmarkStart w:id="5" w:name="_Toc339467826"/>
       <w:r>
         <w:t>Events</w:t>
       </w:r>
-      <w:bookmarkEnd w:id="6"/>
+      <w:bookmarkEnd w:id="5"/>
     </w:p>
     <w:p>
       <w:pPr>
@@ -2289,11 +2235,9 @@
           <w:numId w:val="6"/>
         </w:numPr>
       </w:pPr>
-      <w:proofErr w:type="spellStart"/>
       <w:r>
         <w:t>RealTimeEvent</w:t>
       </w:r>
-      <w:proofErr w:type="spellEnd"/>
       <w:r>
         <w:t xml:space="preserve"> -- Control</w:t>
       </w:r>
@@ -2314,11 +2258,9 @@
           <w:numId w:val="6"/>
         </w:numPr>
       </w:pPr>
-      <w:proofErr w:type="spellStart"/>
       <w:r>
         <w:t>NewReceiver</w:t>
       </w:r>
-      <w:proofErr w:type="spellEnd"/>
       <w:r>
         <w:t xml:space="preserve"> </w:t>
       </w:r>
@@ -2342,11 +2284,9 @@
           <w:numId w:val="6"/>
         </w:numPr>
       </w:pPr>
-      <w:proofErr w:type="spellStart"/>
       <w:r>
         <w:t>UnparsedMessage</w:t>
       </w:r>
-      <w:proofErr w:type="spellEnd"/>
       <w:r>
         <w:t xml:space="preserve"> -- Control</w:t>
       </w:r>
@@ -2367,11 +2307,9 @@
           <w:numId w:val="6"/>
         </w:numPr>
       </w:pPr>
-      <w:proofErr w:type="spellStart"/>
       <w:r>
         <w:t>DelReceiver</w:t>
       </w:r>
-      <w:proofErr w:type="spellEnd"/>
       <w:r>
         <w:t xml:space="preserve"> -- Control</w:t>
       </w:r>
@@ -2380,13 +2318,8 @@
       <w:pPr>
         <w:ind w:left="1800"/>
       </w:pPr>
-      <w:proofErr w:type="gramStart"/>
-      <w:r>
-        <w:t>Sent when a receiver has been taken off-line.</w:t>
-      </w:r>
-      <w:proofErr w:type="gramEnd"/>
-      <w:r>
-        <w:t xml:space="preserve">  This occurs when the receiver has experienced multiple errors in reading or writing or when the VR2C hardware has closed the serial port connection.</w:t>
+      <w:r>
+        <w:t>Sent when a receiver has been taken off-line.  This occurs when the receiver has experienced multiple errors in reading or writing or when the VR2C hardware has closed the serial port connection.</w:t>
       </w:r>
     </w:p>
     <w:p>
@@ -2397,11 +2330,9 @@
           <w:numId w:val="6"/>
         </w:numPr>
       </w:pPr>
-      <w:proofErr w:type="spellStart"/>
       <w:r>
         <w:t>ExcepReceiver</w:t>
       </w:r>
-      <w:proofErr w:type="spellEnd"/>
       <w:r>
         <w:t xml:space="preserve"> -- Control</w:t>
       </w:r>
@@ -2410,29 +2341,8 @@
       <w:pPr>
         <w:ind w:left="1800"/>
       </w:pPr>
-      <w:proofErr w:type="gramStart"/>
-      <w:r>
-        <w:t>Usually accompanied by a system exception while communicating with the hardware.</w:t>
-      </w:r>
-      <w:proofErr w:type="gramEnd"/>
-      <w:r>
-        <w:t xml:space="preserve">  </w:t>
-      </w:r>
-      <w:proofErr w:type="gramStart"/>
-      <w:r>
-        <w:t xml:space="preserve">Can also be generated when malformed (unknown or otherwise </w:t>
-      </w:r>
-      <w:proofErr w:type="spellStart"/>
-      <w:r>
-        <w:t>unparsable</w:t>
-      </w:r>
-      <w:proofErr w:type="spellEnd"/>
-      <w:r>
-        <w:t>) messages are received from the hardware.</w:t>
-      </w:r>
-      <w:proofErr w:type="gramEnd"/>
-      <w:r>
-        <w:t xml:space="preserve">  </w:t>
+      <w:r>
+        <w:t xml:space="preserve">Usually accompanied by a system exception while communicating with the hardware.  Can also be generated when malformed (unknown or otherwise unparsable) messages are received from the hardware.  </w:t>
       </w:r>
     </w:p>
     <w:p>
@@ -2443,11 +2353,9 @@
           <w:numId w:val="6"/>
         </w:numPr>
       </w:pPr>
-      <w:proofErr w:type="spellStart"/>
       <w:r>
         <w:t>NoteReceiver</w:t>
       </w:r>
-      <w:proofErr w:type="spellEnd"/>
       <w:r>
         <w:t xml:space="preserve"> -- Control</w:t>
       </w:r>
@@ -2468,11 +2376,9 @@
           <w:numId w:val="6"/>
         </w:numPr>
       </w:pPr>
-      <w:proofErr w:type="spellStart"/>
       <w:r>
         <w:t>ServerStartUp</w:t>
       </w:r>
-      <w:proofErr w:type="spellEnd"/>
       <w:r>
         <w:t xml:space="preserve"> -- Control</w:t>
       </w:r>
@@ -2481,19 +2387,9 @@
       <w:pPr>
         <w:ind w:left="1800"/>
       </w:pPr>
-      <w:proofErr w:type="gramStart"/>
-      <w:r>
-        <w:t xml:space="preserve">Sent when the </w:t>
-      </w:r>
-      <w:proofErr w:type="spellStart"/>
-      <w:r>
-        <w:t>SerialPortManager</w:t>
-      </w:r>
-      <w:proofErr w:type="spellEnd"/>
-      <w:r>
-        <w:t xml:space="preserve"> begins to accept hardware serial port connections.</w:t>
-      </w:r>
-      <w:proofErr w:type="gramEnd"/>
+      <w:r>
+        <w:t>Sent when the SerialPortManager begins to accept hardware serial port connections.</w:t>
+      </w:r>
     </w:p>
     <w:p>
       <w:pPr>
@@ -2503,11 +2399,9 @@
           <w:numId w:val="6"/>
         </w:numPr>
       </w:pPr>
-      <w:proofErr w:type="spellStart"/>
       <w:r>
         <w:t>ServerStop</w:t>
       </w:r>
-      <w:proofErr w:type="spellEnd"/>
       <w:r>
         <w:t xml:space="preserve"> -- Control</w:t>
       </w:r>
@@ -2516,19 +2410,9 @@
       <w:pPr>
         <w:ind w:left="1800"/>
       </w:pPr>
-      <w:proofErr w:type="gramStart"/>
-      <w:r>
-        <w:t xml:space="preserve">Sent when the </w:t>
-      </w:r>
-      <w:proofErr w:type="spellStart"/>
-      <w:r>
-        <w:t>SerialPortManager</w:t>
-      </w:r>
-      <w:proofErr w:type="spellEnd"/>
-      <w:r>
-        <w:t xml:space="preserve"> is no longer accepting new hardware connection but has not removed operating Receiver objects.</w:t>
-      </w:r>
-      <w:proofErr w:type="gramEnd"/>
+      <w:r>
+        <w:t>Sent when the SerialPortManager is no longer accepting new hardware connection but has not removed operating Receiver objects.</w:t>
+      </w:r>
     </w:p>
     <w:p>
       <w:pPr>
@@ -2538,11 +2422,9 @@
           <w:numId w:val="6"/>
         </w:numPr>
       </w:pPr>
-      <w:proofErr w:type="spellStart"/>
       <w:r>
         <w:t>ServerStopped</w:t>
       </w:r>
-      <w:proofErr w:type="spellEnd"/>
       <w:r>
         <w:t xml:space="preserve"> -- Control</w:t>
       </w:r>
@@ -2551,19 +2433,9 @@
       <w:pPr>
         <w:ind w:left="1800"/>
       </w:pPr>
-      <w:proofErr w:type="gramStart"/>
-      <w:r>
-        <w:t xml:space="preserve">Sent when the </w:t>
-      </w:r>
-      <w:proofErr w:type="spellStart"/>
-      <w:r>
-        <w:t>SerialPortManager</w:t>
-      </w:r>
-      <w:proofErr w:type="spellEnd"/>
-      <w:r>
-        <w:t xml:space="preserve"> has stopped all Receivers.</w:t>
-      </w:r>
-      <w:proofErr w:type="gramEnd"/>
+      <w:r>
+        <w:t>Sent when the SerialPortManager has stopped all Receivers.</w:t>
+      </w:r>
     </w:p>
     <w:p>
       <w:pPr>
@@ -2573,11 +2445,9 @@
           <w:numId w:val="6"/>
         </w:numPr>
       </w:pPr>
-      <w:proofErr w:type="spellStart"/>
       <w:r>
         <w:t>RealTimeEventDecoded</w:t>
       </w:r>
-      <w:proofErr w:type="spellEnd"/>
       <w:r>
         <w:t xml:space="preserve"> -- Control</w:t>
       </w:r>
@@ -2587,15 +2457,7 @@
         <w:ind w:left="1800"/>
       </w:pPr>
       <w:r>
-        <w:t xml:space="preserve">When the text from the </w:t>
-      </w:r>
-      <w:proofErr w:type="spellStart"/>
-      <w:r>
-        <w:t>UnparsedMessage</w:t>
-      </w:r>
-      <w:proofErr w:type="spellEnd"/>
-      <w:r>
-        <w:t xml:space="preserve"> event is decoded, the results are sent through this event.</w:t>
+        <w:t>When the text from the UnparsedMessage event is decoded, the results are sent through this event.</w:t>
       </w:r>
     </w:p>
     <w:p>
@@ -2606,13 +2468,8 @@
           <w:numId w:val="6"/>
         </w:numPr>
       </w:pPr>
-      <w:proofErr w:type="spellStart"/>
-      <w:r>
-        <w:t>DatabaseResponse</w:t>
-      </w:r>
-      <w:proofErr w:type="spellEnd"/>
-      <w:r>
-        <w:t xml:space="preserve"> – Control</w:t>
+      <w:r>
+        <w:t>DatabaseResponse – Control</w:t>
       </w:r>
     </w:p>
     <w:p>
@@ -2632,6 +2489,7 @@
     </w:p>
     <w:p>
       <w:pPr>
+        <w:pStyle w:val="ListParagraph"/>
         <w:ind w:left="1800"/>
       </w:pPr>
     </w:p>
@@ -2640,57 +2498,193 @@
         <w:pStyle w:val="Heading2"/>
         <w:ind w:left="720"/>
       </w:pPr>
-      <w:bookmarkStart w:id="7" w:name="_Toc339467827"/>
       <w:r>
         <w:t>Client</w:t>
       </w:r>
+    </w:p>
+    <w:p>
+      <w:pPr>
+        <w:pStyle w:val="ListParagraph"/>
+        <w:numPr>
+          <w:ilvl w:val="0"/>
+          <w:numId w:val="6"/>
+        </w:numPr>
+      </w:pPr>
+      <w:r>
+        <w:t>Web browser</w:t>
+      </w:r>
+      <w:r>
+        <w:t xml:space="preserve"> -- Control</w:t>
+      </w:r>
+    </w:p>
+    <w:p>
+      <w:pPr>
+        <w:pStyle w:val="ListParagraph"/>
+        <w:ind w:left="1800"/>
+      </w:pPr>
+    </w:p>
+    <w:p>
+      <w:pPr>
+        <w:pStyle w:val="Heading2"/>
+        <w:ind w:left="720"/>
+      </w:pPr>
+      <w:r>
+        <w:t>Front-end (</w:t>
+      </w:r>
+      <w:hyperlink r:id="rId10" w:history="1">
+        <w:r>
+          <w:rPr>
+            <w:rStyle w:val="Hyperlink"/>
+          </w:rPr>
+          <w:t>www.csulbsharklab.com</w:t>
+        </w:r>
+      </w:hyperlink>
+      <w:r>
+        <w:t xml:space="preserve"> Web-server)</w:t>
+      </w:r>
+    </w:p>
+    <w:p>
+      <w:pPr>
+        <w:pStyle w:val="ListParagraph"/>
+        <w:numPr>
+          <w:ilvl w:val="0"/>
+          <w:numId w:val="6"/>
+        </w:numPr>
+      </w:pPr>
+      <w:r>
+        <w:t>realtime-query</w:t>
+      </w:r>
+      <w:r>
+        <w:t xml:space="preserve"> -- Control</w:t>
+      </w:r>
+    </w:p>
+    <w:p>
+      <w:pPr>
+        <w:ind w:left="1800"/>
+      </w:pPr>
+      <w:r>
+        <w:t>****</w:t>
+      </w:r>
+    </w:p>
+    <w:p>
+      <w:pPr>
+        <w:pStyle w:val="ListParagraph"/>
+        <w:numPr>
+          <w:ilvl w:val="0"/>
+          <w:numId w:val="6"/>
+        </w:numPr>
+      </w:pPr>
+      <w:r>
+        <w:t>r</w:t>
+      </w:r>
+      <w:r>
+        <w:t>ealtime-query</w:t>
+      </w:r>
+      <w:r>
+        <w:t>-behind</w:t>
+      </w:r>
+      <w:r>
+        <w:t xml:space="preserve"> -- Control</w:t>
+      </w:r>
+    </w:p>
+    <w:p>
+      <w:pPr>
+        <w:ind w:left="1800"/>
+      </w:pPr>
+      <w:r>
+        <w:t xml:space="preserve">The </w:t>
+      </w:r>
+      <w:r>
+        <w:t>*****</w:t>
+      </w:r>
+      <w:r>
+        <w:t>.</w:t>
+      </w:r>
+    </w:p>
+    <w:p>
+      <w:pPr>
+        <w:pStyle w:val="ListParagraph"/>
+        <w:numPr>
+          <w:ilvl w:val="0"/>
+          <w:numId w:val="6"/>
+        </w:numPr>
+      </w:pPr>
+      <w:r>
+        <w:t xml:space="preserve">query_builder_realtime </w:t>
+      </w:r>
+      <w:r>
+        <w:t>-- Control</w:t>
+      </w:r>
+    </w:p>
+    <w:p>
+      <w:pPr>
+        <w:ind w:left="1800"/>
+      </w:pPr>
+      <w:r>
+        <w:t xml:space="preserve">The </w:t>
+      </w:r>
+      <w:r>
+        <w:t xml:space="preserve">**** </w:t>
+      </w:r>
+    </w:p>
+    <w:p>
+      <w:pPr>
+        <w:pStyle w:val="Heading2"/>
+        <w:ind w:left="720"/>
+      </w:pPr>
+      <w:r>
+        <w:t>Database</w:t>
+      </w:r>
+    </w:p>
+    <w:p>
+      <w:pPr>
+        <w:pStyle w:val="ListParagraph"/>
+        <w:numPr>
+          <w:ilvl w:val="0"/>
+          <w:numId w:val="6"/>
+        </w:numPr>
+      </w:pPr>
+      <w:r>
+        <w:t>????????</w:t>
+      </w:r>
+      <w:bookmarkStart w:id="6" w:name="_GoBack"/>
+      <w:bookmarkEnd w:id="6"/>
+    </w:p>
+    <w:p>
+      <w:pPr>
+        <w:pStyle w:val="ListParagraph"/>
+        <w:ind w:left="1440"/>
+      </w:pPr>
+    </w:p>
+    <w:p>
+      <w:r>
+        <w:br w:type="page"/>
+      </w:r>
+    </w:p>
+    <w:p>
+      <w:pPr>
+        <w:pStyle w:val="Heading1"/>
+      </w:pPr>
+      <w:bookmarkStart w:id="7" w:name="_Toc339467828"/>
+      <w:r>
+        <w:t>Class Diagrams</w:t>
+      </w:r>
       <w:bookmarkEnd w:id="7"/>
     </w:p>
-    <w:p>
-      <w:pPr>
-        <w:pStyle w:val="ListParagraph"/>
-        <w:ind w:left="1440"/>
-      </w:pPr>
-      <w:r>
-        <w:t>???</w:t>
-      </w:r>
-    </w:p>
-    <w:p>
-      <w:pPr>
-        <w:pStyle w:val="ListParagraph"/>
-        <w:ind w:left="1440"/>
-      </w:pPr>
-    </w:p>
-    <w:p>
-      <w:r>
-        <w:br w:type="page"/>
-      </w:r>
-    </w:p>
-    <w:p>
-      <w:pPr>
-        <w:pStyle w:val="Heading1"/>
-      </w:pPr>
-      <w:bookmarkStart w:id="8" w:name="_Toc339467828"/>
-      <w:r>
-        <w:lastRenderedPageBreak/>
-        <w:t>Class Diagrams</w:t>
+    <w:p/>
+    <w:p>
+      <w:pPr>
+        <w:pStyle w:val="Heading2"/>
+      </w:pPr>
+      <w:bookmarkStart w:id="8" w:name="_Toc339467829"/>
+      <w:r>
+        <w:t>Server</w:t>
       </w:r>
       <w:bookmarkEnd w:id="8"/>
     </w:p>
-    <w:p/>
-    <w:p>
-      <w:pPr>
-        <w:pStyle w:val="Heading2"/>
-      </w:pPr>
-      <w:bookmarkStart w:id="9" w:name="_Toc339467829"/>
-      <w:r>
-        <w:t>Server</w:t>
-      </w:r>
-      <w:bookmarkEnd w:id="9"/>
-    </w:p>
-    <w:p>
-      <w:r>
-        <w:object w:dxaOrig="8072" w:dyaOrig="4407">
+    <w:p>
+      <w:r>
+        <w:object w:dxaOrig="8072" w:dyaOrig="4407" w14:anchorId="347A9DA4">
           <v:shapetype id="_x0000_t75" coordsize="21600,21600" o:spt="75" o:preferrelative="t" path="m@4@5l@4@11@9@11@9@5xe" filled="f" stroked="f">
             <v:stroke joinstyle="miter"/>
             <v:formulas>
@@ -2710,10 +2704,10 @@
             <v:path o:extrusionok="f" gradientshapeok="t" o:connecttype="rect"/>
             <o:lock v:ext="edit" aspectratio="t"/>
           </v:shapetype>
-          <v:shape id="_x0000_i1029" type="#_x0000_t75" style="width:470.05pt;height:256.75pt" o:ole="">
-            <v:imagedata r:id="rId10" o:title=""/>
+          <v:shape id="_x0000_i1025" type="#_x0000_t75" style="width:470.3pt;height:257pt" o:ole="">
+            <v:imagedata r:id="rId11" o:title=""/>
           </v:shape>
-          <o:OLEObject Type="Embed" ProgID="Visio.Drawing.11" ShapeID="_x0000_i1029" DrawAspect="Content" ObjectID="_1413210201" r:id="rId11"/>
+          <o:OLEObject Type="Embed" ProgID="Visio.Drawing.11" ShapeID="_x0000_i1025" DrawAspect="Content" ObjectID="_1287435709" r:id="rId12"/>
         </w:object>
       </w:r>
     </w:p>
@@ -2726,58 +2720,56 @@
       <w:pPr>
         <w:pStyle w:val="Heading2"/>
       </w:pPr>
-      <w:bookmarkStart w:id="10" w:name="_Toc339467830"/>
-      <w:r>
-        <w:lastRenderedPageBreak/>
+      <w:bookmarkStart w:id="9" w:name="_Toc339467830"/>
+      <w:r>
         <w:t>Modules</w:t>
       </w:r>
+      <w:bookmarkEnd w:id="9"/>
+    </w:p>
+    <w:p>
+      <w:r>
+        <w:object w:dxaOrig="10228" w:dyaOrig="2967" w14:anchorId="5EFE67A8">
+          <v:shape id="_x0000_i1026" type="#_x0000_t75" style="width:431.1pt;height:124.85pt" o:ole="">
+            <v:imagedata r:id="rId13" o:title=""/>
+          </v:shape>
+          <o:OLEObject Type="Embed" ProgID="Visio.Drawing.11" ShapeID="_x0000_i1026" DrawAspect="Content" ObjectID="_1287435710" r:id="rId14"/>
+        </w:object>
+      </w:r>
+    </w:p>
+    <w:p/>
+    <w:p>
+      <w:pPr>
+        <w:pStyle w:val="Heading2"/>
+      </w:pPr>
+      <w:bookmarkStart w:id="10" w:name="_Toc339467831"/>
+      <w:r>
+        <w:t>Application Events</w:t>
+      </w:r>
       <w:bookmarkEnd w:id="10"/>
     </w:p>
-    <w:p>
-      <w:r>
-        <w:object w:dxaOrig="10228" w:dyaOrig="2967">
-          <v:shape id="_x0000_i1032" type="#_x0000_t75" style="width:431.3pt;height:125pt" o:ole="">
-            <v:imagedata r:id="rId12" o:title=""/>
+    <w:p/>
+    <w:p>
+      <w:r>
+        <w:object w:dxaOrig="8861" w:dyaOrig="4479" w14:anchorId="60DB7205">
+          <v:shape id="_x0000_i1027" type="#_x0000_t75" style="width:6in;height:217.8pt" o:ole="">
+            <v:imagedata r:id="rId15" o:title=""/>
           </v:shape>
-          <o:OLEObject Type="Embed" ProgID="Visio.Drawing.11" ShapeID="_x0000_i1032" DrawAspect="Content" ObjectID="_1413210202" r:id="rId13"/>
+          <o:OLEObject Type="Embed" ProgID="Visio.Drawing.11" ShapeID="_x0000_i1027" DrawAspect="Content" ObjectID="_1287435711" r:id="rId16"/>
         </w:object>
       </w:r>
-    </w:p>
-    <w:p/>
+      <w:r>
+        <w:br w:type="page"/>
+      </w:r>
+    </w:p>
     <w:p>
       <w:pPr>
         <w:pStyle w:val="Heading2"/>
       </w:pPr>
-      <w:bookmarkStart w:id="11" w:name="_Toc339467831"/>
-      <w:r>
-        <w:t>Application Events</w:t>
+      <w:bookmarkStart w:id="11" w:name="_Toc339467832"/>
+      <w:r>
+        <w:t>Client</w:t>
       </w:r>
       <w:bookmarkEnd w:id="11"/>
-    </w:p>
-    <w:p/>
-    <w:p>
-      <w:r>
-        <w:object w:dxaOrig="8861" w:dyaOrig="4479">
-          <v:shape id="_x0000_i1035" type="#_x0000_t75" style="width:6in;height:218.05pt" o:ole="">
-            <v:imagedata r:id="rId14" o:title=""/>
-          </v:shape>
-          <o:OLEObject Type="Embed" ProgID="Visio.Drawing.11" ShapeID="_x0000_i1035" DrawAspect="Content" ObjectID="_1413210203" r:id="rId15"/>
-        </w:object>
-      </w:r>
-      <w:r>
-        <w:br w:type="page"/>
-      </w:r>
-    </w:p>
-    <w:p>
-      <w:pPr>
-        <w:pStyle w:val="Heading2"/>
-      </w:pPr>
-      <w:bookmarkStart w:id="12" w:name="_Toc339467832"/>
-      <w:r>
-        <w:lastRenderedPageBreak/>
-        <w:t>Client</w:t>
-      </w:r>
-      <w:bookmarkEnd w:id="12"/>
     </w:p>
     <w:p>
       <w:pPr>
@@ -2795,499 +2787,954 @@
       <w:pPr>
         <w:pStyle w:val="Heading1"/>
       </w:pPr>
-      <w:bookmarkStart w:id="13" w:name="_Toc339467833"/>
-      <w:r>
-        <w:lastRenderedPageBreak/>
+      <w:bookmarkStart w:id="12" w:name="_Toc339467833"/>
+      <w:r>
         <w:t>Entity Attributes</w:t>
       </w:r>
-      <w:bookmarkEnd w:id="13"/>
+      <w:bookmarkEnd w:id="12"/>
     </w:p>
     <w:p>
       <w:pPr>
         <w:pStyle w:val="Heading2"/>
         <w:ind w:left="720"/>
       </w:pPr>
-      <w:bookmarkStart w:id="14" w:name="_Toc339467834"/>
+      <w:bookmarkStart w:id="13" w:name="_Toc339467834"/>
       <w:r>
         <w:t>Server</w:t>
       </w:r>
-      <w:bookmarkEnd w:id="14"/>
+      <w:bookmarkEnd w:id="13"/>
     </w:p>
     <w:p>
       <w:pPr>
         <w:pStyle w:val="Heading3"/>
         <w:ind w:left="1440"/>
       </w:pPr>
-      <w:bookmarkStart w:id="15" w:name="_Toc339467835"/>
+      <w:bookmarkStart w:id="14" w:name="_Toc339467835"/>
       <w:r>
         <w:t>Receiver</w:t>
       </w:r>
+      <w:bookmarkEnd w:id="14"/>
+    </w:p>
+    <w:p>
+      <w:pPr>
+        <w:ind w:left="1800"/>
+      </w:pPr>
+      <w:r>
+        <w:t>Attributes</w:t>
+      </w:r>
+    </w:p>
+    <w:p>
+      <w:pPr>
+        <w:pStyle w:val="ListParagraph"/>
+        <w:numPr>
+          <w:ilvl w:val="0"/>
+          <w:numId w:val="5"/>
+        </w:numPr>
+      </w:pPr>
+      <w:r>
+        <w:t>public string portName</w:t>
+      </w:r>
+    </w:p>
+    <w:p>
+      <w:pPr>
+        <w:pStyle w:val="ListParagraph"/>
+        <w:numPr>
+          <w:ilvl w:val="0"/>
+          <w:numId w:val="5"/>
+        </w:numPr>
+      </w:pPr>
+      <w:r>
+        <w:t>public int TTL</w:t>
+      </w:r>
+    </w:p>
+    <w:p>
+      <w:pPr>
+        <w:pStyle w:val="ListParagraph"/>
+        <w:numPr>
+          <w:ilvl w:val="0"/>
+          <w:numId w:val="5"/>
+        </w:numPr>
+      </w:pPr>
+      <w:r>
+        <w:t>private const int DEFULT_TTL</w:t>
+      </w:r>
+    </w:p>
+    <w:p>
+      <w:pPr>
+        <w:pStyle w:val="ListParagraph"/>
+        <w:numPr>
+          <w:ilvl w:val="0"/>
+          <w:numId w:val="5"/>
+        </w:numPr>
+      </w:pPr>
+      <w:r>
+        <w:t>private const int COM_READ_TIMEOUT_DEFAULT</w:t>
+      </w:r>
+    </w:p>
+    <w:p>
+      <w:pPr>
+        <w:pStyle w:val="ListParagraph"/>
+        <w:numPr>
+          <w:ilvl w:val="0"/>
+          <w:numId w:val="5"/>
+        </w:numPr>
+      </w:pPr>
+      <w:r>
+        <w:t>private const int COM_READ_TIMEOUT_SPIRAL</w:t>
+      </w:r>
+    </w:p>
+    <w:p>
+      <w:pPr>
+        <w:pStyle w:val="ListParagraph"/>
+        <w:numPr>
+          <w:ilvl w:val="0"/>
+          <w:numId w:val="5"/>
+        </w:numPr>
+      </w:pPr>
+      <w:r>
+        <w:t>private const string VR2C_COMMAND_FOLDER</w:t>
+      </w:r>
+    </w:p>
+    <w:p>
+      <w:pPr>
+        <w:pStyle w:val="ListParagraph"/>
+        <w:numPr>
+          <w:ilvl w:val="0"/>
+          <w:numId w:val="5"/>
+        </w:numPr>
+      </w:pPr>
+      <w:r>
+        <w:t>private Encoder encoder</w:t>
+      </w:r>
+    </w:p>
+    <w:p>
+      <w:pPr>
+        <w:pStyle w:val="ListParagraph"/>
+        <w:numPr>
+          <w:ilvl w:val="0"/>
+          <w:numId w:val="5"/>
+        </w:numPr>
+      </w:pPr>
+      <w:r>
+        <w:t>private Dispatcher dispatcher</w:t>
+      </w:r>
+    </w:p>
+    <w:p>
+      <w:pPr>
+        <w:pStyle w:val="ListParagraph"/>
+        <w:numPr>
+          <w:ilvl w:val="0"/>
+          <w:numId w:val="5"/>
+        </w:numPr>
+      </w:pPr>
+      <w:r>
+        <w:t>private int firmwareVersion</w:t>
+      </w:r>
+    </w:p>
+    <w:p>
+      <w:pPr>
+        <w:pStyle w:val="ListParagraph"/>
+        <w:numPr>
+          <w:ilvl w:val="0"/>
+          <w:numId w:val="5"/>
+        </w:numPr>
+      </w:pPr>
+      <w:r>
+        <w:t>private TextReader textReader</w:t>
+      </w:r>
+    </w:p>
+    <w:p>
+      <w:pPr>
+        <w:pStyle w:val="ListParagraph"/>
+        <w:numPr>
+          <w:ilvl w:val="0"/>
+          <w:numId w:val="5"/>
+        </w:numPr>
+      </w:pPr>
+      <w:r>
+        <w:t>private int goState</w:t>
+      </w:r>
+    </w:p>
+    <w:p>
+      <w:pPr>
+        <w:pStyle w:val="ListParagraph"/>
+        <w:numPr>
+          <w:ilvl w:val="0"/>
+          <w:numId w:val="5"/>
+        </w:numPr>
+      </w:pPr>
+      <w:r>
+        <w:t>private int write_wait</w:t>
+      </w:r>
+    </w:p>
+    <w:p>
+      <w:pPr>
+        <w:pStyle w:val="ListParagraph"/>
+        <w:numPr>
+          <w:ilvl w:val="0"/>
+          <w:numId w:val="5"/>
+        </w:numPr>
+      </w:pPr>
+      <w:r>
+        <w:t>private static char[] crlf</w:t>
+      </w:r>
+    </w:p>
+    <w:p>
+      <w:pPr>
+        <w:ind w:left="1800"/>
+      </w:pPr>
+      <w:r>
+        <w:t>Methods</w:t>
+      </w:r>
+    </w:p>
+    <w:p>
+      <w:pPr>
+        <w:pStyle w:val="ListParagraph"/>
+        <w:numPr>
+          <w:ilvl w:val="0"/>
+          <w:numId w:val="5"/>
+        </w:numPr>
+      </w:pPr>
+      <w:r>
+        <w:t>public Receiver(SerialPort serialPort, String portName, Dispatcher dispatcher)</w:t>
+      </w:r>
+    </w:p>
+    <w:p>
+      <w:pPr>
+        <w:pStyle w:val="ListParagraph"/>
+        <w:numPr>
+          <w:ilvl w:val="0"/>
+          <w:numId w:val="5"/>
+        </w:numPr>
+      </w:pPr>
+      <w:r>
+        <w:t>public void init()</w:t>
+      </w:r>
+    </w:p>
+    <w:p>
+      <w:pPr>
+        <w:pStyle w:val="ListParagraph"/>
+        <w:numPr>
+          <w:ilvl w:val="0"/>
+          <w:numId w:val="5"/>
+        </w:numPr>
+      </w:pPr>
+      <w:r>
+        <w:t>private void _write(string text)</w:t>
+      </w:r>
+    </w:p>
+    <w:p>
+      <w:pPr>
+        <w:pStyle w:val="ListParagraph"/>
+        <w:numPr>
+          <w:ilvl w:val="0"/>
+          <w:numId w:val="5"/>
+        </w:numPr>
+      </w:pPr>
+      <w:r>
+        <w:t>public void write(string command, object[] arguments)</w:t>
+      </w:r>
+    </w:p>
+    <w:p>
+      <w:pPr>
+        <w:pStyle w:val="ListParagraph"/>
+        <w:numPr>
+          <w:ilvl w:val="0"/>
+          <w:numId w:val="5"/>
+        </w:numPr>
+      </w:pPr>
+      <w:r>
+        <w:t>public void write(string command)</w:t>
+      </w:r>
+    </w:p>
+    <w:p>
+      <w:pPr>
+        <w:pStyle w:val="ListParagraph"/>
+        <w:numPr>
+          <w:ilvl w:val="0"/>
+          <w:numId w:val="5"/>
+        </w:numPr>
+      </w:pPr>
+      <w:r>
+        <w:t>public void shutdown()</w:t>
+      </w:r>
+    </w:p>
+    <w:p>
+      <w:pPr>
+        <w:pStyle w:val="ListParagraph"/>
+        <w:numPr>
+          <w:ilvl w:val="0"/>
+          <w:numId w:val="5"/>
+        </w:numPr>
+      </w:pPr>
+      <w:r>
+        <w:t>public async Task run()</w:t>
+      </w:r>
+    </w:p>
+    <w:p>
+      <w:pPr>
+        <w:pStyle w:val="Heading2"/>
+        <w:ind w:left="720"/>
+      </w:pPr>
+      <w:r>
+        <w:t>Front-end</w:t>
+      </w:r>
+    </w:p>
+    <w:p>
+      <w:pPr>
+        <w:pStyle w:val="Heading3"/>
+        <w:ind w:left="1440"/>
+      </w:pPr>
+      <w:hyperlink r:id="rId17" w:history="1">
+        <w:r>
+          <w:rPr>
+            <w:rStyle w:val="Hyperlink"/>
+          </w:rPr>
+          <w:t>www.csulbsharklab.com</w:t>
+        </w:r>
+      </w:hyperlink>
+      <w:r>
+        <w:t xml:space="preserve"> Web-Server</w:t>
+      </w:r>
+    </w:p>
+    <w:p>
+      <w:pPr>
+        <w:ind w:left="1800"/>
+      </w:pPr>
+      <w:r>
+        <w:t>Attributes</w:t>
+      </w:r>
+      <w:r>
+        <w:t xml:space="preserve"> </w:t>
+      </w:r>
+      <w:r>
+        <w:t>(addition</w:t>
+      </w:r>
+      <w:r>
+        <w:t>/reused</w:t>
+      </w:r>
+      <w:r>
+        <w:t xml:space="preserve"> to</w:t>
+      </w:r>
+      <w:r>
+        <w:t>/from</w:t>
+      </w:r>
+      <w:r>
+        <w:t xml:space="preserve"> previous website)</w:t>
+      </w:r>
+    </w:p>
+    <w:p>
+      <w:pPr>
+        <w:ind w:left="1800"/>
+      </w:pPr>
+      <w:r>
+        <w:t xml:space="preserve">*** $ (doller sign) is a symbol to denote that variables make string </w:t>
+      </w:r>
+      <w:r>
+        <w:t xml:space="preserve">interpolation on php. </w:t>
+      </w:r>
+    </w:p>
+    <w:p>
+      <w:pPr>
+        <w:pStyle w:val="ListParagraph"/>
+        <w:numPr>
+          <w:ilvl w:val="0"/>
+          <w:numId w:val="5"/>
+        </w:numPr>
+      </w:pPr>
+      <w:r>
+        <w:t>Const Name</w:t>
+      </w:r>
+    </w:p>
+    <w:p>
+      <w:pPr>
+        <w:pStyle w:val="ListParagraph"/>
+        <w:numPr>
+          <w:ilvl w:val="0"/>
+          <w:numId w:val="5"/>
+        </w:numPr>
+      </w:pPr>
+      <w:r>
+        <w:t>$page</w:t>
+      </w:r>
+    </w:p>
+    <w:p>
+      <w:pPr>
+        <w:pStyle w:val="ListParagraph"/>
+        <w:numPr>
+          <w:ilvl w:val="0"/>
+          <w:numId w:val="5"/>
+        </w:numPr>
+      </w:pPr>
+      <w:r>
+        <w:t>const Page</w:t>
+      </w:r>
+    </w:p>
+    <w:p>
+      <w:pPr>
+        <w:pStyle w:val="ListParagraph"/>
+        <w:numPr>
+          <w:ilvl w:val="0"/>
+          <w:numId w:val="5"/>
+        </w:numPr>
+      </w:pPr>
+      <w:r>
+        <w:t>const Count</w:t>
+      </w:r>
+    </w:p>
+    <w:p>
+      <w:pPr>
+        <w:pStyle w:val="ListParagraph"/>
+        <w:numPr>
+          <w:ilvl w:val="0"/>
+          <w:numId w:val="5"/>
+        </w:numPr>
+      </w:pPr>
+      <w:r>
+        <w:t>const sortBy</w:t>
+      </w:r>
+    </w:p>
+    <w:p>
+      <w:pPr>
+        <w:pStyle w:val="ListParagraph"/>
+        <w:numPr>
+          <w:ilvl w:val="0"/>
+          <w:numId w:val="5"/>
+        </w:numPr>
+      </w:pPr>
+      <w:r>
+        <w:t>const sortOrder</w:t>
+      </w:r>
+    </w:p>
+    <w:p>
+      <w:pPr>
+        <w:pStyle w:val="ListParagraph"/>
+        <w:numPr>
+          <w:ilvl w:val="0"/>
+          <w:numId w:val="5"/>
+        </w:numPr>
+      </w:pPr>
+      <w:r>
+        <w:t>const Limit</w:t>
+      </w:r>
+    </w:p>
+    <w:p>
+      <w:pPr>
+        <w:pStyle w:val="ListParagraph"/>
+        <w:numPr>
+          <w:ilvl w:val="0"/>
+          <w:numId w:val="5"/>
+        </w:numPr>
+      </w:pPr>
+      <w:r>
+        <w:t>$sqlCount</w:t>
+      </w:r>
+    </w:p>
+    <w:p>
+      <w:pPr>
+        <w:pStyle w:val="ListParagraph"/>
+        <w:numPr>
+          <w:ilvl w:val="0"/>
+          <w:numId w:val="5"/>
+        </w:numPr>
+      </w:pPr>
+      <w:r>
+        <w:t>$sql</w:t>
+      </w:r>
+    </w:p>
+    <w:p>
+      <w:pPr>
+        <w:pStyle w:val="ListParagraph"/>
+        <w:numPr>
+          <w:ilvl w:val="0"/>
+          <w:numId w:val="5"/>
+        </w:numPr>
+      </w:pPr>
+      <w:r>
+        <w:t>$totalCount</w:t>
+      </w:r>
+    </w:p>
+    <w:p>
+      <w:pPr>
+        <w:pStyle w:val="ListParagraph"/>
+        <w:numPr>
+          <w:ilvl w:val="0"/>
+          <w:numId w:val="5"/>
+        </w:numPr>
+      </w:pPr>
+      <w:r>
+        <w:t>$limit</w:t>
+      </w:r>
+    </w:p>
+    <w:p>
+      <w:pPr>
+        <w:pStyle w:val="ListParagraph"/>
+        <w:numPr>
+          <w:ilvl w:val="0"/>
+          <w:numId w:val="5"/>
+        </w:numPr>
+      </w:pPr>
+      <w:r>
+        <w:t>Sselect</w:t>
+      </w:r>
+    </w:p>
+    <w:p>
+      <w:pPr>
+        <w:pStyle w:val="ListParagraph"/>
+        <w:numPr>
+          <w:ilvl w:val="0"/>
+          <w:numId w:val="5"/>
+        </w:numPr>
+      </w:pPr>
+      <w:r>
+        <w:t>$from</w:t>
+      </w:r>
+    </w:p>
+    <w:p>
+      <w:pPr>
+        <w:pStyle w:val="ListParagraph"/>
+        <w:numPr>
+          <w:ilvl w:val="0"/>
+          <w:numId w:val="5"/>
+        </w:numPr>
+      </w:pPr>
+      <w:r>
+        <w:t>$where</w:t>
+      </w:r>
+    </w:p>
+    <w:p>
+      <w:pPr>
+        <w:pStyle w:val="ListParagraph"/>
+        <w:numPr>
+          <w:ilvl w:val="0"/>
+          <w:numId w:val="5"/>
+        </w:numPr>
+      </w:pPr>
+      <w:r>
+        <w:t>$sort</w:t>
+      </w:r>
+    </w:p>
+    <w:p>
+      <w:pPr>
+        <w:pStyle w:val="ListParagraph"/>
+        <w:numPr>
+          <w:ilvl w:val="0"/>
+          <w:numId w:val="5"/>
+        </w:numPr>
+      </w:pPr>
+      <w:r>
+        <w:t>$order</w:t>
+      </w:r>
+    </w:p>
+    <w:p>
+      <w:pPr>
+        <w:pStyle w:val="ListParagraph"/>
+        <w:numPr>
+          <w:ilvl w:val="0"/>
+          <w:numId w:val="5"/>
+        </w:numPr>
+      </w:pPr>
+      <w:r>
+        <w:t>$fullQuery</w:t>
+      </w:r>
+    </w:p>
+    <w:p>
+      <w:pPr>
+        <w:pStyle w:val="ListParagraph"/>
+        <w:numPr>
+          <w:ilvl w:val="0"/>
+          <w:numId w:val="5"/>
+        </w:numPr>
+      </w:pPr>
+      <w:r>
+        <w:t>$fromStatement</w:t>
+      </w:r>
+    </w:p>
+    <w:p>
+      <w:pPr>
+        <w:pStyle w:val="ListParagraph"/>
+        <w:numPr>
+          <w:ilvl w:val="0"/>
+          <w:numId w:val="5"/>
+        </w:numPr>
+      </w:pPr>
+      <w:r>
+        <w:t>$startDateTimeStamp</w:t>
+      </w:r>
+    </w:p>
+    <w:p>
+      <w:pPr>
+        <w:pStyle w:val="ListParagraph"/>
+        <w:numPr>
+          <w:ilvl w:val="0"/>
+          <w:numId w:val="5"/>
+        </w:numPr>
+      </w:pPr>
+      <w:r>
+        <w:t>const Weeks</w:t>
+      </w:r>
+    </w:p>
+    <w:p>
+      <w:pPr>
+        <w:pStyle w:val="ListParagraph"/>
+        <w:numPr>
+          <w:ilvl w:val="0"/>
+          <w:numId w:val="5"/>
+        </w:numPr>
+      </w:pPr>
+      <w:r>
+        <w:t>const Days</w:t>
+      </w:r>
+    </w:p>
+    <w:p>
+      <w:pPr>
+        <w:pStyle w:val="ListParagraph"/>
+        <w:numPr>
+          <w:ilvl w:val="0"/>
+          <w:numId w:val="5"/>
+        </w:numPr>
+      </w:pPr>
+      <w:r>
+        <w:t>const Hours</w:t>
+      </w:r>
+    </w:p>
+    <w:p>
+      <w:pPr>
+        <w:pStyle w:val="ListParagraph"/>
+        <w:numPr>
+          <w:ilvl w:val="0"/>
+          <w:numId w:val="5"/>
+        </w:numPr>
+      </w:pPr>
+      <w:r>
+        <w:t>const Minutes</w:t>
+      </w:r>
+    </w:p>
+    <w:p>
+      <w:pPr>
+        <w:pStyle w:val="ListParagraph"/>
+        <w:numPr>
+          <w:ilvl w:val="0"/>
+          <w:numId w:val="5"/>
+        </w:numPr>
+      </w:pPr>
+      <w:r>
+        <w:t>const Seconds</w:t>
+      </w:r>
+    </w:p>
+    <w:p>
+      <w:pPr>
+        <w:pStyle w:val="ListParagraph"/>
+        <w:numPr>
+          <w:ilvl w:val="0"/>
+          <w:numId w:val="5"/>
+        </w:numPr>
+      </w:pPr>
+      <w:r>
+        <w:t>$endDateTimeStamp</w:t>
+      </w:r>
+    </w:p>
+    <w:p>
+      <w:pPr>
+        <w:pStyle w:val="ListParagraph"/>
+        <w:numPr>
+          <w:ilvl w:val="0"/>
+          <w:numId w:val="5"/>
+        </w:numPr>
+      </w:pPr>
+      <w:r>
+        <w:t>$dateStart</w:t>
+      </w:r>
+    </w:p>
+    <w:p>
+      <w:pPr>
+        <w:pStyle w:val="ListParagraph"/>
+        <w:numPr>
+          <w:ilvl w:val="0"/>
+          <w:numId w:val="5"/>
+        </w:numPr>
+      </w:pPr>
+      <w:r>
+        <w:t>$dateEnd</w:t>
+      </w:r>
+    </w:p>
+    <w:p>
+      <w:pPr>
+        <w:pStyle w:val="ListParagraph"/>
+        <w:numPr>
+          <w:ilvl w:val="0"/>
+          <w:numId w:val="5"/>
+        </w:numPr>
+      </w:pPr>
+      <w:r>
+        <w:t>$db</w:t>
+      </w:r>
+    </w:p>
+    <w:p>
+      <w:pPr>
+        <w:pStyle w:val="ListParagraph"/>
+        <w:numPr>
+          <w:ilvl w:val="0"/>
+          <w:numId w:val="5"/>
+        </w:numPr>
+      </w:pPr>
+      <w:r>
+        <w:t>$orderClause</w:t>
+      </w:r>
+    </w:p>
+    <w:p>
+      <w:pPr>
+        <w:ind w:left="1800"/>
+      </w:pPr>
+      <w:r>
+        <w:t>Methods</w:t>
+      </w:r>
+      <w:r>
+        <w:t xml:space="preserve"> (addition/reused to/from previous website)</w:t>
+      </w:r>
+    </w:p>
+    <w:p>
+      <w:pPr>
+        <w:pStyle w:val="ListParagraph"/>
+        <w:numPr>
+          <w:ilvl w:val="0"/>
+          <w:numId w:val="5"/>
+        </w:numPr>
+      </w:pPr>
+      <w:r>
+        <w:t>public static function GetCount($sqlCount);</w:t>
+      </w:r>
+    </w:p>
+    <w:p>
+      <w:pPr>
+        <w:pStyle w:val="ListParagraph"/>
+        <w:numPr>
+          <w:ilvl w:val="0"/>
+          <w:numId w:val="5"/>
+        </w:numPr>
+      </w:pPr>
+      <w:r>
+        <w:t xml:space="preserve">public static function </w:t>
+      </w:r>
+      <w:r>
+        <w:t>Error404(String “error message”);</w:t>
+      </w:r>
+    </w:p>
+    <w:p>
+      <w:pPr>
+        <w:pStyle w:val="ListParagraph"/>
+        <w:numPr>
+          <w:ilvl w:val="0"/>
+          <w:numId w:val="5"/>
+        </w:numPr>
+      </w:pPr>
+      <w:r>
+        <w:t xml:space="preserve">Public static function </w:t>
+      </w:r>
+      <w:r>
+        <w:t>GeneratePagination($page, $limit, $totalCount,);</w:t>
+      </w:r>
+    </w:p>
+    <w:p>
+      <w:pPr>
+        <w:pStyle w:val="ListParagraph"/>
+        <w:numPr>
+          <w:ilvl w:val="0"/>
+          <w:numId w:val="5"/>
+        </w:numPr>
+      </w:pPr>
+      <w:r>
+        <w:t>Public static function GenetateTable($sql, $limit, $page, $sort, $order);</w:t>
+      </w:r>
+    </w:p>
+    <w:p>
+      <w:pPr>
+        <w:pStyle w:val="ListParagraph"/>
+        <w:numPr>
+          <w:ilvl w:val="0"/>
+          <w:numId w:val="5"/>
+        </w:numPr>
+      </w:pPr>
+      <w:r>
+        <w:t>public static function GenerateQuery()</w:t>
+      </w:r>
+      <w:r>
+        <w:t>;</w:t>
+      </w:r>
+    </w:p>
+    <w:p>
+      <w:pPr>
+        <w:pStyle w:val="ListParagraph"/>
+        <w:numPr>
+          <w:ilvl w:val="0"/>
+          <w:numId w:val="5"/>
+        </w:numPr>
+      </w:pPr>
+      <w:r>
+        <w:t>public static function GenerateCountQuery()</w:t>
+      </w:r>
+      <w:r>
+        <w:t>;</w:t>
+      </w:r>
+    </w:p>
+    <w:p>
+      <w:pPr>
+        <w:pStyle w:val="ListParagraph"/>
+        <w:numPr>
+          <w:ilvl w:val="0"/>
+          <w:numId w:val="5"/>
+        </w:numPr>
+      </w:pPr>
+      <w:r>
+        <w:t>protected static function BuildFromClause()</w:t>
+      </w:r>
+      <w:r>
+        <w:t>;</w:t>
+      </w:r>
+    </w:p>
+    <w:p>
+      <w:pPr>
+        <w:pStyle w:val="ListParagraph"/>
+        <w:numPr>
+          <w:ilvl w:val="0"/>
+          <w:numId w:val="5"/>
+        </w:numPr>
+      </w:pPr>
+      <w:r>
+        <w:t>protected static function BuildWhereClause()</w:t>
+      </w:r>
+      <w:r>
+        <w:t>;</w:t>
+      </w:r>
+    </w:p>
+    <w:p>
+      <w:pPr>
+        <w:pStyle w:val="ListParagraph"/>
+        <w:numPr>
+          <w:ilvl w:val="0"/>
+          <w:numId w:val="5"/>
+        </w:numPr>
+      </w:pPr>
+      <w:r>
+        <w:t>time();</w:t>
+      </w:r>
+    </w:p>
+    <w:p>
+      <w:pPr>
+        <w:pStyle w:val="ListParagraph"/>
+        <w:numPr>
+          <w:ilvl w:val="0"/>
+          <w:numId w:val="5"/>
+        </w:numPr>
+      </w:pPr>
+      <w:r>
+        <w:t>str_replace(‘/’, ‘-’, date(‘y/m/d’, startDateTimeStamp));</w:t>
+      </w:r>
+    </w:p>
+    <w:p>
+      <w:pPr>
+        <w:pStyle w:val="ListParagraph"/>
+        <w:numPr>
+          <w:ilvl w:val="0"/>
+          <w:numId w:val="5"/>
+        </w:numPr>
+      </w:pPr>
+      <w:r>
+        <w:t>real_escape_string($dateStart);</w:t>
+      </w:r>
+    </w:p>
+    <w:p>
+      <w:pPr>
+        <w:pStyle w:val="ListParagraph"/>
+        <w:numPr>
+          <w:ilvl w:val="0"/>
+          <w:numId w:val="5"/>
+        </w:numPr>
+      </w:pPr>
+      <w:r>
+        <w:t>Disconnect();</w:t>
+      </w:r>
+    </w:p>
+    <w:p>
+      <w:pPr>
+        <w:pStyle w:val="ListParagraph"/>
+        <w:numPr>
+          <w:ilvl w:val="0"/>
+          <w:numId w:val="5"/>
+        </w:numPr>
+      </w:pPr>
+      <w:r>
+        <w:t>GetMysqliInstance();</w:t>
+      </w:r>
+    </w:p>
+    <w:p>
+      <w:pPr>
+        <w:pStyle w:val="ListParagraph"/>
+        <w:numPr>
+          <w:ilvl w:val="0"/>
+          <w:numId w:val="5"/>
+        </w:numPr>
+      </w:pPr>
+      <w:r>
+        <w:t>protected static function BuildFullQuery($select, $from, $where, $sort = ’’, $order = ‘’)</w:t>
+      </w:r>
+      <w:r>
+        <w:t>;</w:t>
+      </w:r>
+    </w:p>
+    <w:p>
+      <w:pPr>
+        <w:pStyle w:val="ListParagraph"/>
+        <w:numPr>
+          <w:ilvl w:val="0"/>
+          <w:numId w:val="5"/>
+        </w:numPr>
+      </w:pPr>
+      <w:r>
+        <w:t>date_default_time_zone_get();</w:t>
+      </w:r>
+    </w:p>
+    <w:p/>
+    <w:p>
+      <w:r>
+        <w:tab/>
+      </w:r>
+      <w:r>
+        <w:tab/>
+      </w:r>
+    </w:p>
+    <w:p>
+      <w:r>
+        <w:br w:type="page"/>
+      </w:r>
+    </w:p>
+    <w:p>
+      <w:pPr>
+        <w:pStyle w:val="Heading1"/>
+      </w:pPr>
+      <w:bookmarkStart w:id="15" w:name="_Toc339467836"/>
+      <w:r>
+        <w:t>Sequence Diagrams</w:t>
+      </w:r>
       <w:bookmarkEnd w:id="15"/>
     </w:p>
     <w:p>
       <w:pPr>
-        <w:ind w:left="1800"/>
-      </w:pPr>
-      <w:r>
-        <w:t>Attributes</w:t>
-      </w:r>
-    </w:p>
-    <w:p>
-      <w:pPr>
-        <w:pStyle w:val="ListParagraph"/>
-        <w:numPr>
-          <w:ilvl w:val="0"/>
-          <w:numId w:val="5"/>
-        </w:numPr>
-      </w:pPr>
-      <w:r>
-        <w:t xml:space="preserve">public string </w:t>
-      </w:r>
-      <w:proofErr w:type="spellStart"/>
-      <w:r>
-        <w:t>portName</w:t>
-      </w:r>
-      <w:proofErr w:type="spellEnd"/>
-    </w:p>
-    <w:p>
-      <w:pPr>
-        <w:pStyle w:val="ListParagraph"/>
-        <w:numPr>
-          <w:ilvl w:val="0"/>
-          <w:numId w:val="5"/>
-        </w:numPr>
-      </w:pPr>
-      <w:r>
-        <w:t xml:space="preserve">public </w:t>
-      </w:r>
-      <w:proofErr w:type="spellStart"/>
-      <w:r>
-        <w:t>int</w:t>
-      </w:r>
-      <w:proofErr w:type="spellEnd"/>
-      <w:r>
-        <w:t xml:space="preserve"> TTL</w:t>
-      </w:r>
-    </w:p>
-    <w:p>
-      <w:pPr>
-        <w:pStyle w:val="ListParagraph"/>
-        <w:numPr>
-          <w:ilvl w:val="0"/>
-          <w:numId w:val="5"/>
-        </w:numPr>
-      </w:pPr>
-      <w:r>
-        <w:t xml:space="preserve">private </w:t>
-      </w:r>
-      <w:proofErr w:type="spellStart"/>
-      <w:r>
-        <w:t>const</w:t>
-      </w:r>
-      <w:proofErr w:type="spellEnd"/>
-      <w:r>
-        <w:t xml:space="preserve"> </w:t>
-      </w:r>
-      <w:proofErr w:type="spellStart"/>
-      <w:r>
-        <w:t>int</w:t>
-      </w:r>
-      <w:proofErr w:type="spellEnd"/>
-      <w:r>
-        <w:t xml:space="preserve"> DEFULT_TTL</w:t>
-      </w:r>
-    </w:p>
-    <w:p>
-      <w:pPr>
-        <w:pStyle w:val="ListParagraph"/>
-        <w:numPr>
-          <w:ilvl w:val="0"/>
-          <w:numId w:val="5"/>
-        </w:numPr>
-      </w:pPr>
-      <w:r>
-        <w:t xml:space="preserve">private </w:t>
-      </w:r>
-      <w:proofErr w:type="spellStart"/>
-      <w:r>
-        <w:t>const</w:t>
-      </w:r>
-      <w:proofErr w:type="spellEnd"/>
-      <w:r>
-        <w:t xml:space="preserve"> </w:t>
-      </w:r>
-      <w:proofErr w:type="spellStart"/>
-      <w:r>
-        <w:t>int</w:t>
-      </w:r>
-      <w:proofErr w:type="spellEnd"/>
-      <w:r>
-        <w:t xml:space="preserve"> COM_READ_TIMEOUT_DEFAULT</w:t>
-      </w:r>
-    </w:p>
-    <w:p>
-      <w:pPr>
-        <w:pStyle w:val="ListParagraph"/>
-        <w:numPr>
-          <w:ilvl w:val="0"/>
-          <w:numId w:val="5"/>
-        </w:numPr>
-      </w:pPr>
-      <w:r>
-        <w:t xml:space="preserve">private </w:t>
-      </w:r>
-      <w:proofErr w:type="spellStart"/>
-      <w:r>
-        <w:t>const</w:t>
-      </w:r>
-      <w:proofErr w:type="spellEnd"/>
-      <w:r>
-        <w:t xml:space="preserve"> </w:t>
-      </w:r>
-      <w:proofErr w:type="spellStart"/>
-      <w:r>
-        <w:t>int</w:t>
-      </w:r>
-      <w:proofErr w:type="spellEnd"/>
-      <w:r>
-        <w:t xml:space="preserve"> COM_READ_TIMEOUT_SPIRAL</w:t>
-      </w:r>
-    </w:p>
-    <w:p>
-      <w:pPr>
-        <w:pStyle w:val="ListParagraph"/>
-        <w:numPr>
-          <w:ilvl w:val="0"/>
-          <w:numId w:val="5"/>
-        </w:numPr>
-      </w:pPr>
-      <w:r>
-        <w:t xml:space="preserve">private </w:t>
-      </w:r>
-      <w:proofErr w:type="spellStart"/>
-      <w:r>
-        <w:t>const</w:t>
-      </w:r>
-      <w:proofErr w:type="spellEnd"/>
-      <w:r>
-        <w:t xml:space="preserve"> string VR2C_COMMAND_FOLDER</w:t>
-      </w:r>
-    </w:p>
-    <w:p>
-      <w:pPr>
-        <w:pStyle w:val="ListParagraph"/>
-        <w:numPr>
-          <w:ilvl w:val="0"/>
-          <w:numId w:val="5"/>
-        </w:numPr>
-      </w:pPr>
-      <w:r>
-        <w:t xml:space="preserve">private Encoder </w:t>
-      </w:r>
-      <w:proofErr w:type="spellStart"/>
-      <w:r>
-        <w:t>encoder</w:t>
-      </w:r>
-      <w:proofErr w:type="spellEnd"/>
-    </w:p>
-    <w:p>
-      <w:pPr>
-        <w:pStyle w:val="ListParagraph"/>
-        <w:numPr>
-          <w:ilvl w:val="0"/>
-          <w:numId w:val="5"/>
-        </w:numPr>
-      </w:pPr>
-      <w:r>
-        <w:t xml:space="preserve">private Dispatcher </w:t>
-      </w:r>
-      <w:proofErr w:type="spellStart"/>
-      <w:r>
-        <w:t>dispatcher</w:t>
-      </w:r>
-      <w:proofErr w:type="spellEnd"/>
-    </w:p>
-    <w:p>
-      <w:pPr>
-        <w:pStyle w:val="ListParagraph"/>
-        <w:numPr>
-          <w:ilvl w:val="0"/>
-          <w:numId w:val="5"/>
-        </w:numPr>
-      </w:pPr>
-      <w:r>
-        <w:t xml:space="preserve">private </w:t>
-      </w:r>
-      <w:proofErr w:type="spellStart"/>
-      <w:r>
-        <w:t>int</w:t>
-      </w:r>
-      <w:proofErr w:type="spellEnd"/>
-      <w:r>
-        <w:t xml:space="preserve"> </w:t>
-      </w:r>
-      <w:proofErr w:type="spellStart"/>
-      <w:r>
-        <w:t>firmwareVersion</w:t>
-      </w:r>
-      <w:proofErr w:type="spellEnd"/>
-    </w:p>
-    <w:p>
-      <w:pPr>
-        <w:pStyle w:val="ListParagraph"/>
-        <w:numPr>
-          <w:ilvl w:val="0"/>
-          <w:numId w:val="5"/>
-        </w:numPr>
-      </w:pPr>
-      <w:r>
-        <w:t xml:space="preserve">private </w:t>
-      </w:r>
-      <w:proofErr w:type="spellStart"/>
-      <w:r>
-        <w:t>TextReader</w:t>
-      </w:r>
-      <w:proofErr w:type="spellEnd"/>
-      <w:r>
-        <w:t xml:space="preserve"> </w:t>
-      </w:r>
-      <w:proofErr w:type="spellStart"/>
-      <w:r>
-        <w:t>textReader</w:t>
-      </w:r>
-      <w:proofErr w:type="spellEnd"/>
-    </w:p>
-    <w:p>
-      <w:pPr>
-        <w:pStyle w:val="ListParagraph"/>
-        <w:numPr>
-          <w:ilvl w:val="0"/>
-          <w:numId w:val="5"/>
-        </w:numPr>
-      </w:pPr>
-      <w:r>
-        <w:t xml:space="preserve">private </w:t>
-      </w:r>
-      <w:proofErr w:type="spellStart"/>
-      <w:r>
-        <w:t>int</w:t>
-      </w:r>
-      <w:proofErr w:type="spellEnd"/>
-      <w:r>
-        <w:t xml:space="preserve"> </w:t>
-      </w:r>
-      <w:proofErr w:type="spellStart"/>
-      <w:r>
-        <w:t>goState</w:t>
-      </w:r>
-      <w:proofErr w:type="spellEnd"/>
-    </w:p>
-    <w:p>
-      <w:pPr>
-        <w:pStyle w:val="ListParagraph"/>
-        <w:numPr>
-          <w:ilvl w:val="0"/>
-          <w:numId w:val="5"/>
-        </w:numPr>
-      </w:pPr>
-      <w:r>
-        <w:t xml:space="preserve">private </w:t>
-      </w:r>
-      <w:proofErr w:type="spellStart"/>
-      <w:r>
-        <w:t>int</w:t>
-      </w:r>
-      <w:proofErr w:type="spellEnd"/>
-      <w:r>
-        <w:t xml:space="preserve"> </w:t>
-      </w:r>
-      <w:proofErr w:type="spellStart"/>
-      <w:r>
-        <w:t>write_wait</w:t>
-      </w:r>
-      <w:proofErr w:type="spellEnd"/>
-    </w:p>
-    <w:p>
-      <w:pPr>
-        <w:pStyle w:val="ListParagraph"/>
-        <w:numPr>
-          <w:ilvl w:val="0"/>
-          <w:numId w:val="5"/>
-        </w:numPr>
-      </w:pPr>
-      <w:r>
-        <w:t xml:space="preserve">private static char[] </w:t>
-      </w:r>
-      <w:proofErr w:type="spellStart"/>
-      <w:r>
-        <w:t>crlf</w:t>
-      </w:r>
-      <w:proofErr w:type="spellEnd"/>
-    </w:p>
-    <w:p>
-      <w:pPr>
-        <w:ind w:left="1800"/>
-      </w:pPr>
-      <w:r>
-        <w:t>Methods</w:t>
-      </w:r>
-    </w:p>
-    <w:p>
-      <w:pPr>
-        <w:pStyle w:val="ListParagraph"/>
-        <w:numPr>
-          <w:ilvl w:val="0"/>
-          <w:numId w:val="5"/>
-        </w:numPr>
-      </w:pPr>
-      <w:r>
-        <w:t>public Receiver(</w:t>
-      </w:r>
-      <w:proofErr w:type="spellStart"/>
-      <w:r>
-        <w:t>SerialPort</w:t>
-      </w:r>
-      <w:proofErr w:type="spellEnd"/>
-      <w:r>
-        <w:t xml:space="preserve"> </w:t>
-      </w:r>
-      <w:proofErr w:type="spellStart"/>
-      <w:r>
-        <w:t>serialPort</w:t>
-      </w:r>
-      <w:proofErr w:type="spellEnd"/>
-      <w:r>
-        <w:t xml:space="preserve">, String </w:t>
-      </w:r>
-      <w:proofErr w:type="spellStart"/>
-      <w:r>
-        <w:t>portName</w:t>
-      </w:r>
-      <w:proofErr w:type="spellEnd"/>
-      <w:r>
-        <w:t>, Dispatcher dispatcher)</w:t>
-      </w:r>
-    </w:p>
-    <w:p>
-      <w:pPr>
-        <w:pStyle w:val="ListParagraph"/>
-        <w:numPr>
-          <w:ilvl w:val="0"/>
-          <w:numId w:val="5"/>
-        </w:numPr>
-      </w:pPr>
-      <w:r>
-        <w:t xml:space="preserve">public void </w:t>
-      </w:r>
-      <w:proofErr w:type="spellStart"/>
-      <w:r>
-        <w:t>init</w:t>
-      </w:r>
-      <w:proofErr w:type="spellEnd"/>
-      <w:r>
-        <w:t>()</w:t>
-      </w:r>
-    </w:p>
-    <w:p>
-      <w:pPr>
-        <w:pStyle w:val="ListParagraph"/>
-        <w:numPr>
-          <w:ilvl w:val="0"/>
-          <w:numId w:val="5"/>
-        </w:numPr>
-      </w:pPr>
-      <w:r>
-        <w:t>private void _write(string text)</w:t>
-      </w:r>
-    </w:p>
-    <w:p>
-      <w:pPr>
-        <w:pStyle w:val="ListParagraph"/>
-        <w:numPr>
-          <w:ilvl w:val="0"/>
-          <w:numId w:val="5"/>
-        </w:numPr>
-      </w:pPr>
-      <w:r>
-        <w:t>public void write(string command, object[] arguments)</w:t>
-      </w:r>
-    </w:p>
-    <w:p>
-      <w:pPr>
-        <w:pStyle w:val="ListParagraph"/>
-        <w:numPr>
-          <w:ilvl w:val="0"/>
-          <w:numId w:val="5"/>
-        </w:numPr>
-      </w:pPr>
-      <w:r>
-        <w:t>public void write(string command)</w:t>
-      </w:r>
-    </w:p>
-    <w:p>
-      <w:pPr>
-        <w:pStyle w:val="ListParagraph"/>
-        <w:numPr>
-          <w:ilvl w:val="0"/>
-          <w:numId w:val="5"/>
-        </w:numPr>
-      </w:pPr>
-      <w:r>
-        <w:t>public void shutdown()</w:t>
-      </w:r>
-    </w:p>
-    <w:p>
-      <w:pPr>
-        <w:pStyle w:val="ListParagraph"/>
-        <w:numPr>
-          <w:ilvl w:val="0"/>
-          <w:numId w:val="5"/>
-        </w:numPr>
-      </w:pPr>
-      <w:r>
-        <w:t xml:space="preserve">public </w:t>
-      </w:r>
-      <w:proofErr w:type="spellStart"/>
-      <w:r>
-        <w:t>async</w:t>
-      </w:r>
-      <w:proofErr w:type="spellEnd"/>
-      <w:r>
-        <w:t xml:space="preserve"> Task run()</w:t>
-      </w:r>
-    </w:p>
-    <w:p>
-      <w:r>
-        <w:br w:type="page"/>
-      </w:r>
-    </w:p>
-    <w:p>
-      <w:pPr>
-        <w:pStyle w:val="Heading1"/>
-      </w:pPr>
-      <w:bookmarkStart w:id="16" w:name="_Toc339467836"/>
-      <w:r>
-        <w:t>Sequence Diagrams</w:t>
+        <w:pStyle w:val="Heading2"/>
+      </w:pPr>
+      <w:bookmarkStart w:id="16" w:name="_Toc339467837"/>
+      <w:r>
+        <w:t>Receiver Life-Cycle</w:t>
       </w:r>
       <w:bookmarkEnd w:id="16"/>
     </w:p>
     <w:p>
-      <w:pPr>
-        <w:pStyle w:val="Heading2"/>
-      </w:pPr>
-      <w:bookmarkStart w:id="17" w:name="_Toc339467837"/>
-      <w:r>
-        <w:t>Receiver Life-Cycle</w:t>
-      </w:r>
-      <w:bookmarkEnd w:id="17"/>
-    </w:p>
-    <w:p>
-      <w:r>
-        <w:object w:dxaOrig="10903" w:dyaOrig="15479">
-          <v:shape id="_x0000_i1068" type="#_x0000_t75" style="width:348.45pt;height:494.5pt" o:ole="">
-            <v:imagedata r:id="rId16" o:title=""/>
+      <w:r>
+        <w:object w:dxaOrig="10903" w:dyaOrig="15479" w14:anchorId="5DB2096C">
+          <v:shape id="_x0000_i1028" type="#_x0000_t75" style="width:348.15pt;height:494.9pt" o:ole="">
+            <v:imagedata r:id="rId18" o:title=""/>
           </v:shape>
-          <o:OLEObject Type="Embed" ProgID="Visio.Drawing.11" ShapeID="_x0000_i1068" DrawAspect="Content" ObjectID="_1413210204" r:id="rId17"/>
+          <o:OLEObject Type="Embed" ProgID="Visio.Drawing.11" ShapeID="_x0000_i1028" DrawAspect="Content" ObjectID="_1287435712" r:id="rId19"/>
         </w:object>
       </w:r>
     </w:p>
@@ -3312,50 +3759,50 @@
       <w:pPr>
         <w:pStyle w:val="Heading2"/>
       </w:pPr>
-      <w:bookmarkStart w:id="18" w:name="_Toc339467838"/>
+      <w:bookmarkStart w:id="17" w:name="_Toc339467838"/>
       <w:r>
         <w:t>Start/Stop Receiver Hardware</w:t>
       </w:r>
-      <w:bookmarkEnd w:id="18"/>
-    </w:p>
-    <w:p>
-      <w:r>
-        <w:object w:dxaOrig="12045" w:dyaOrig="15615">
-          <v:shape id="_x0000_i1061" type="#_x0000_t75" style="width:6in;height:559.7pt" o:ole="">
-            <v:imagedata r:id="rId18" o:title=""/>
-          </v:shape>
-          <o:OLEObject Type="Embed" ProgID="Visio.Drawing.11" ShapeID="_x0000_i1061" DrawAspect="Content" ObjectID="_1413210205" r:id="rId19"/>
-        </w:object>
-      </w:r>
-    </w:p>
-    <w:p>
-      <w:r>
-        <w:br w:type="page"/>
-      </w:r>
-    </w:p>
-    <w:p>
-      <w:pPr>
-        <w:pStyle w:val="Heading2"/>
-      </w:pPr>
-      <w:bookmarkStart w:id="19" w:name="_Toc339467839"/>
-      <w:r>
-        <w:t>Store Recorded Data</w:t>
-      </w:r>
-      <w:bookmarkEnd w:id="19"/>
-    </w:p>
-    <w:p>
-      <w:r>
-        <w:object w:dxaOrig="12581" w:dyaOrig="15479">
-          <v:shape id="_x0000_i1066" type="#_x0000_t75" style="width:431.3pt;height:531.15pt" o:ole="">
+      <w:bookmarkEnd w:id="17"/>
+    </w:p>
+    <w:p>
+      <w:r>
+        <w:object w:dxaOrig="12045" w:dyaOrig="15615" w14:anchorId="12206BC0">
+          <v:shape id="_x0000_i1029" type="#_x0000_t75" style="width:6in;height:559.6pt" o:ole="">
             <v:imagedata r:id="rId20" o:title=""/>
           </v:shape>
-          <o:OLEObject Type="Embed" ProgID="Visio.Drawing.11" ShapeID="_x0000_i1066" DrawAspect="Content" ObjectID="_1413210206" r:id="rId21"/>
+          <o:OLEObject Type="Embed" ProgID="Visio.Drawing.11" ShapeID="_x0000_i1029" DrawAspect="Content" ObjectID="_1287435713" r:id="rId21"/>
         </w:object>
       </w:r>
     </w:p>
+    <w:p>
+      <w:r>
+        <w:br w:type="page"/>
+      </w:r>
+    </w:p>
+    <w:p>
+      <w:pPr>
+        <w:pStyle w:val="Heading2"/>
+      </w:pPr>
+      <w:bookmarkStart w:id="18" w:name="_Toc339467839"/>
+      <w:r>
+        <w:t>Store Recorded Data</w:t>
+      </w:r>
+      <w:bookmarkEnd w:id="18"/>
+    </w:p>
+    <w:p>
+      <w:r>
+        <w:object w:dxaOrig="12581" w:dyaOrig="15479" w14:anchorId="00D24D5E">
+          <v:shape id="_x0000_i1030" type="#_x0000_t75" style="width:431.1pt;height:531.35pt" o:ole="">
+            <v:imagedata r:id="rId22" o:title=""/>
+          </v:shape>
+          <o:OLEObject Type="Embed" ProgID="Visio.Drawing.11" ShapeID="_x0000_i1030" DrawAspect="Content" ObjectID="_1287435714" r:id="rId23"/>
+        </w:object>
+      </w:r>
+    </w:p>
     <w:sectPr>
-      <w:headerReference w:type="default" r:id="rId22"/>
-      <w:footerReference w:type="default" r:id="rId23"/>
+      <w:headerReference w:type="default" r:id="rId24"/>
+      <w:footerReference w:type="default" r:id="rId25"/>
       <w:pgSz w:w="12240" w:h="15840"/>
       <w:pgMar w:top="1440" w:right="1800" w:bottom="1440" w:left="1800" w:header="720" w:footer="432" w:gutter="0"/>
       <w:pgNumType w:start="0"/>
@@ -3368,7 +3815,7 @@
 </file>
 
 <file path=word/endnotes.xml><?xml version="1.0" encoding="utf-8"?>
-<w:endnotes xmlns:wpc="http://schemas.microsoft.com/office/word/2010/wordprocessingCanvas" xmlns:mc="http://schemas.openxmlformats.org/markup-compatibility/2006" xmlns:o="urn:schemas-microsoft-com:office:office" xmlns:r="http://schemas.openxmlformats.org/officeDocument/2006/relationships" xmlns:m="http://schemas.openxmlformats.org/officeDocument/2006/math" xmlns:v="urn:schemas-microsoft-com:vml" xmlns:wp14="http://schemas.microsoft.com/office/word/2010/wordprocessingDrawing" xmlns:wp="http://schemas.openxmlformats.org/drawingml/2006/wordprocessingDrawing" xmlns:w10="urn:schemas-microsoft-com:office:word" xmlns:w="http://schemas.openxmlformats.org/wordprocessingml/2006/main" xmlns:w14="http://schemas.microsoft.com/office/word/2010/wordml" xmlns:wpg="http://schemas.microsoft.com/office/word/2010/wordprocessingGroup" xmlns:wpi="http://schemas.microsoft.com/office/word/2010/wordprocessingInk" xmlns:wne="http://schemas.microsoft.com/office/word/2006/wordml" xmlns:wps="http://schemas.microsoft.com/office/word/2010/wordprocessingShape" mc:Ignorable="w14 wp14">
+<w:endnotes xmlns:wpc="http://schemas.microsoft.com/office/word/2010/wordprocessingCanvas" xmlns:mo="http://schemas.microsoft.com/office/mac/office/2008/main" xmlns:mc="http://schemas.openxmlformats.org/markup-compatibility/2006" xmlns:mv="urn:schemas-microsoft-com:mac:vml" xmlns:o="urn:schemas-microsoft-com:office:office" xmlns:r="http://schemas.openxmlformats.org/officeDocument/2006/relationships" xmlns:m="http://schemas.openxmlformats.org/officeDocument/2006/math" xmlns:v="urn:schemas-microsoft-com:vml" xmlns:wp14="http://schemas.microsoft.com/office/word/2010/wordprocessingDrawing" xmlns:wp="http://schemas.openxmlformats.org/drawingml/2006/wordprocessingDrawing" xmlns:w10="urn:schemas-microsoft-com:office:word" xmlns:w="http://schemas.openxmlformats.org/wordprocessingml/2006/main" xmlns:w14="http://schemas.microsoft.com/office/word/2010/wordml" xmlns:wpg="http://schemas.microsoft.com/office/word/2010/wordprocessingGroup" xmlns:wpi="http://schemas.microsoft.com/office/word/2010/wordprocessingInk" xmlns:wne="http://schemas.microsoft.com/office/word/2006/wordml" xmlns:wps="http://schemas.microsoft.com/office/word/2010/wordprocessingShape" mc:Ignorable="w14 wp14">
   <w:endnote w:type="separator" w:id="-1">
     <w:p>
       <w:pPr>
@@ -3393,7 +3840,7 @@
 </file>
 
 <file path=word/footer1.xml><?xml version="1.0" encoding="utf-8"?>
-<w:ftr xmlns:wpc="http://schemas.microsoft.com/office/word/2010/wordprocessingCanvas" xmlns:mc="http://schemas.openxmlformats.org/markup-compatibility/2006" xmlns:o="urn:schemas-microsoft-com:office:office" xmlns:r="http://schemas.openxmlformats.org/officeDocument/2006/relationships" xmlns:m="http://schemas.openxmlformats.org/officeDocument/2006/math" xmlns:v="urn:schemas-microsoft-com:vml" xmlns:wp14="http://schemas.microsoft.com/office/word/2010/wordprocessingDrawing" xmlns:wp="http://schemas.openxmlformats.org/drawingml/2006/wordprocessingDrawing" xmlns:w10="urn:schemas-microsoft-com:office:word" xmlns:w="http://schemas.openxmlformats.org/wordprocessingml/2006/main" xmlns:w14="http://schemas.microsoft.com/office/word/2010/wordml" xmlns:wpg="http://schemas.microsoft.com/office/word/2010/wordprocessingGroup" xmlns:wpi="http://schemas.microsoft.com/office/word/2010/wordprocessingInk" xmlns:wne="http://schemas.microsoft.com/office/word/2006/wordml" xmlns:wps="http://schemas.microsoft.com/office/word/2010/wordprocessingShape" mc:Ignorable="w14 wp14">
+<w:ftr xmlns:wpc="http://schemas.microsoft.com/office/word/2010/wordprocessingCanvas" xmlns:mo="http://schemas.microsoft.com/office/mac/office/2008/main" xmlns:mc="http://schemas.openxmlformats.org/markup-compatibility/2006" xmlns:mv="urn:schemas-microsoft-com:mac:vml" xmlns:o="urn:schemas-microsoft-com:office:office" xmlns:r="http://schemas.openxmlformats.org/officeDocument/2006/relationships" xmlns:m="http://schemas.openxmlformats.org/officeDocument/2006/math" xmlns:v="urn:schemas-microsoft-com:vml" xmlns:wp14="http://schemas.microsoft.com/office/word/2010/wordprocessingDrawing" xmlns:wp="http://schemas.openxmlformats.org/drawingml/2006/wordprocessingDrawing" xmlns:w10="urn:schemas-microsoft-com:office:word" xmlns:w="http://schemas.openxmlformats.org/wordprocessingml/2006/main" xmlns:w14="http://schemas.microsoft.com/office/word/2010/wordml" xmlns:wpg="http://schemas.microsoft.com/office/word/2010/wordprocessingGroup" xmlns:wpi="http://schemas.microsoft.com/office/word/2010/wordprocessingInk" xmlns:wne="http://schemas.microsoft.com/office/word/2006/wordml" xmlns:wps="http://schemas.microsoft.com/office/word/2010/wordprocessingShape" mc:Ignorable="w14 wp14">
   <w:p>
     <w:pPr>
       <w:pStyle w:val="Footer"/>
@@ -3414,7 +3861,7 @@
       <w:rPr>
         <w:noProof/>
       </w:rPr>
-      <w:t>1</w:t>
+      <w:t>4</w:t>
     </w:r>
     <w:r>
       <w:rPr>
@@ -3433,7 +3880,7 @@
       <mc:AlternateContent>
         <mc:Choice Requires="wps">
           <w:drawing>
-            <wp:inline distT="0" distB="0" distL="0" distR="0">
+            <wp:inline distT="0" distB="0" distL="0" distR="0" wp14:anchorId="4FFB598A" wp14:editId="78A6F313">
               <wp:extent cx="91440" cy="91440"/>
               <wp:effectExtent l="19050" t="19050" r="22860" b="22860"/>
               <wp:docPr id="72" name="Oval 72"/>
@@ -3468,14 +3915,14 @@
                       </a:ln>
                       <a:effectLst/>
                       <a:extLst>
-                        <a:ext uri="{909E8E84-426E-40DD-AFC4-6F175D3DCCD1}">
+                        <a:ext uri="{909E8E84-426E-40dd-AFC4-6F175D3DCCD1}">
                           <a14:hiddenFill xmlns:a14="http://schemas.microsoft.com/office/drawing/2010/main">
                             <a:solidFill>
                               <a:srgbClr val="FF7D26"/>
                             </a:solidFill>
                           </a14:hiddenFill>
                         </a:ext>
-                        <a:ext uri="{AF507438-7753-43E0-B8FC-AC1667EBCBE1}">
+                        <a:ext uri="{AF507438-7753-43e0-B8FC-AC1667EBCBE1}">
                           <a14:hiddenEffects xmlns:a14="http://schemas.microsoft.com/office/drawing/2010/main">
                             <a:effectLst>
                               <a:outerShdw dist="45791" dir="3378596" algn="ctr" rotWithShape="0">
@@ -3513,7 +3960,7 @@
 </file>
 
 <file path=word/footnotes.xml><?xml version="1.0" encoding="utf-8"?>
-<w:footnotes xmlns:wpc="http://schemas.microsoft.com/office/word/2010/wordprocessingCanvas" xmlns:mc="http://schemas.openxmlformats.org/markup-compatibility/2006" xmlns:o="urn:schemas-microsoft-com:office:office" xmlns:r="http://schemas.openxmlformats.org/officeDocument/2006/relationships" xmlns:m="http://schemas.openxmlformats.org/officeDocument/2006/math" xmlns:v="urn:schemas-microsoft-com:vml" xmlns:wp14="http://schemas.microsoft.com/office/word/2010/wordprocessingDrawing" xmlns:wp="http://schemas.openxmlformats.org/drawingml/2006/wordprocessingDrawing" xmlns:w10="urn:schemas-microsoft-com:office:word" xmlns:w="http://schemas.openxmlformats.org/wordprocessingml/2006/main" xmlns:w14="http://schemas.microsoft.com/office/word/2010/wordml" xmlns:wpg="http://schemas.microsoft.com/office/word/2010/wordprocessingGroup" xmlns:wpi="http://schemas.microsoft.com/office/word/2010/wordprocessingInk" xmlns:wne="http://schemas.microsoft.com/office/word/2006/wordml" xmlns:wps="http://schemas.microsoft.com/office/word/2010/wordprocessingShape" mc:Ignorable="w14 wp14">
+<w:footnotes xmlns:wpc="http://schemas.microsoft.com/office/word/2010/wordprocessingCanvas" xmlns:mo="http://schemas.microsoft.com/office/mac/office/2008/main" xmlns:mc="http://schemas.openxmlformats.org/markup-compatibility/2006" xmlns:mv="urn:schemas-microsoft-com:mac:vml" xmlns:o="urn:schemas-microsoft-com:office:office" xmlns:r="http://schemas.openxmlformats.org/officeDocument/2006/relationships" xmlns:m="http://schemas.openxmlformats.org/officeDocument/2006/math" xmlns:v="urn:schemas-microsoft-com:vml" xmlns:wp14="http://schemas.microsoft.com/office/word/2010/wordprocessingDrawing" xmlns:wp="http://schemas.openxmlformats.org/drawingml/2006/wordprocessingDrawing" xmlns:w10="urn:schemas-microsoft-com:office:word" xmlns:w="http://schemas.openxmlformats.org/wordprocessingml/2006/main" xmlns:w14="http://schemas.microsoft.com/office/word/2010/wordml" xmlns:wpg="http://schemas.microsoft.com/office/word/2010/wordprocessingGroup" xmlns:wpi="http://schemas.microsoft.com/office/word/2010/wordprocessingInk" xmlns:wne="http://schemas.microsoft.com/office/word/2006/wordml" xmlns:wps="http://schemas.microsoft.com/office/word/2010/wordprocessingShape" mc:Ignorable="w14 wp14">
   <w:footnote w:type="separator" w:id="-1">
     <w:p>
       <w:pPr>
@@ -3538,7 +3985,7 @@
 </file>
 
 <file path=word/header1.xml><?xml version="1.0" encoding="utf-8"?>
-<w:hdr xmlns:wpc="http://schemas.microsoft.com/office/word/2010/wordprocessingCanvas" xmlns:mc="http://schemas.openxmlformats.org/markup-compatibility/2006" xmlns:o="urn:schemas-microsoft-com:office:office" xmlns:r="http://schemas.openxmlformats.org/officeDocument/2006/relationships" xmlns:m="http://schemas.openxmlformats.org/officeDocument/2006/math" xmlns:v="urn:schemas-microsoft-com:vml" xmlns:wp14="http://schemas.microsoft.com/office/word/2010/wordprocessingDrawing" xmlns:wp="http://schemas.openxmlformats.org/drawingml/2006/wordprocessingDrawing" xmlns:w10="urn:schemas-microsoft-com:office:word" xmlns:w="http://schemas.openxmlformats.org/wordprocessingml/2006/main" xmlns:w14="http://schemas.microsoft.com/office/word/2010/wordml" xmlns:wpg="http://schemas.microsoft.com/office/word/2010/wordprocessingGroup" xmlns:wpi="http://schemas.microsoft.com/office/word/2010/wordprocessingInk" xmlns:wne="http://schemas.microsoft.com/office/word/2006/wordml" xmlns:wps="http://schemas.microsoft.com/office/word/2010/wordprocessingShape" mc:Ignorable="w14 wp14">
+<w:hdr xmlns:wpc="http://schemas.microsoft.com/office/word/2010/wordprocessingCanvas" xmlns:mo="http://schemas.microsoft.com/office/mac/office/2008/main" xmlns:mc="http://schemas.openxmlformats.org/markup-compatibility/2006" xmlns:mv="urn:schemas-microsoft-com:mac:vml" xmlns:o="urn:schemas-microsoft-com:office:office" xmlns:r="http://schemas.openxmlformats.org/officeDocument/2006/relationships" xmlns:m="http://schemas.openxmlformats.org/officeDocument/2006/math" xmlns:v="urn:schemas-microsoft-com:vml" xmlns:wp14="http://schemas.microsoft.com/office/word/2010/wordprocessingDrawing" xmlns:wp="http://schemas.openxmlformats.org/drawingml/2006/wordprocessingDrawing" xmlns:w10="urn:schemas-microsoft-com:office:word" xmlns:w="http://schemas.openxmlformats.org/wordprocessingml/2006/main" xmlns:w14="http://schemas.microsoft.com/office/word/2010/wordml" xmlns:wpg="http://schemas.microsoft.com/office/word/2010/wordprocessingGroup" xmlns:wpi="http://schemas.microsoft.com/office/word/2010/wordprocessingInk" xmlns:wne="http://schemas.microsoft.com/office/word/2006/wordml" xmlns:wps="http://schemas.microsoft.com/office/word/2010/wordprocessingShape" mc:Ignorable="w14 wp14">
   <w:p>
     <w:pPr>
       <w:pStyle w:val="Header"/>
@@ -3585,7 +4032,7 @@
       <mc:AlternateContent>
         <mc:Choice Requires="wps">
           <w:drawing>
-            <wp:anchor distT="0" distB="0" distL="114299" distR="114299" simplePos="0" relativeHeight="251659264" behindDoc="0" locked="0" layoutInCell="1" allowOverlap="1" wp14:anchorId="0B873190" wp14:editId="5C85298B">
+            <wp:anchor distT="0" distB="0" distL="114299" distR="114299" simplePos="0" relativeHeight="251659264" behindDoc="0" locked="0" layoutInCell="1" allowOverlap="1" wp14:anchorId="4F461E30" wp14:editId="5000F672">
               <wp:simplePos x="0" y="0"/>
               <mc:AlternateContent>
                 <mc:Choice Requires="wp14">
@@ -3636,7 +4083,7 @@
                         <a:tailEnd/>
                       </a:ln>
                       <a:extLst>
-                        <a:ext uri="{909E8E84-426E-40DD-AFC4-6F175D3DCCD1}">
+                        <a:ext uri="{909E8E84-426E-40dd-AFC4-6F175D3DCCD1}">
                           <a14:hiddenFill xmlns:a14="http://schemas.microsoft.com/office/drawing/2010/main">
                             <a:noFill/>
                           </a14:hiddenFill>
@@ -3674,7 +4121,7 @@
 </file>
 
 <file path=word/numbering.xml><?xml version="1.0" encoding="utf-8"?>
-<w:numbering xmlns:wpc="http://schemas.microsoft.com/office/word/2010/wordprocessingCanvas" xmlns:mc="http://schemas.openxmlformats.org/markup-compatibility/2006" xmlns:o="urn:schemas-microsoft-com:office:office" xmlns:r="http://schemas.openxmlformats.org/officeDocument/2006/relationships" xmlns:m="http://schemas.openxmlformats.org/officeDocument/2006/math" xmlns:v="urn:schemas-microsoft-com:vml" xmlns:wp14="http://schemas.microsoft.com/office/word/2010/wordprocessingDrawing" xmlns:wp="http://schemas.openxmlformats.org/drawingml/2006/wordprocessingDrawing" xmlns:w10="urn:schemas-microsoft-com:office:word" xmlns:w="http://schemas.openxmlformats.org/wordprocessingml/2006/main" xmlns:w14="http://schemas.microsoft.com/office/word/2010/wordml" xmlns:wpg="http://schemas.microsoft.com/office/word/2010/wordprocessingGroup" xmlns:wpi="http://schemas.microsoft.com/office/word/2010/wordprocessingInk" xmlns:wne="http://schemas.microsoft.com/office/word/2006/wordml" xmlns:wps="http://schemas.microsoft.com/office/word/2010/wordprocessingShape" mc:Ignorable="w14 wp14">
+<w:numbering xmlns:wpc="http://schemas.microsoft.com/office/word/2010/wordprocessingCanvas" xmlns:mo="http://schemas.microsoft.com/office/mac/office/2008/main" xmlns:mc="http://schemas.openxmlformats.org/markup-compatibility/2006" xmlns:mv="urn:schemas-microsoft-com:mac:vml" xmlns:o="urn:schemas-microsoft-com:office:office" xmlns:r="http://schemas.openxmlformats.org/officeDocument/2006/relationships" xmlns:m="http://schemas.openxmlformats.org/officeDocument/2006/math" xmlns:v="urn:schemas-microsoft-com:vml" xmlns:wp14="http://schemas.microsoft.com/office/word/2010/wordprocessingDrawing" xmlns:wp="http://schemas.openxmlformats.org/drawingml/2006/wordprocessingDrawing" xmlns:w10="urn:schemas-microsoft-com:office:word" xmlns:w="http://schemas.openxmlformats.org/wordprocessingml/2006/main" xmlns:w14="http://schemas.microsoft.com/office/word/2010/wordml" xmlns:wpg="http://schemas.microsoft.com/office/word/2010/wordprocessingGroup" xmlns:wpi="http://schemas.microsoft.com/office/word/2010/wordprocessingInk" xmlns:wne="http://schemas.microsoft.com/office/word/2006/wordml" xmlns:wps="http://schemas.microsoft.com/office/word/2010/wordprocessingShape" mc:Ignorable="w14 wp14">
   <w:abstractNum w:abstractNumId="0">
     <w:nsid w:val="000D221F"/>
     <w:multiLevelType w:val="hybridMultilevel"/>
@@ -4284,7 +4731,7 @@
         <w:rFonts w:ascii="Symbol" w:hAnsi="Symbol" w:hint="default"/>
       </w:rPr>
     </w:lvl>
-    <w:lvl w:ilvl="1" w:tplc="04090003" w:tentative="1">
+    <w:lvl w:ilvl="1" w:tplc="04090003">
       <w:start w:val="1"/>
       <w:numFmt w:val="bullet"/>
       <w:lvlText w:val="o"/>
@@ -4296,7 +4743,7 @@
         <w:rFonts w:ascii="Courier New" w:hAnsi="Courier New" w:cs="Courier New" w:hint="default"/>
       </w:rPr>
     </w:lvl>
-    <w:lvl w:ilvl="2" w:tplc="04090005" w:tentative="1">
+    <w:lvl w:ilvl="2" w:tplc="04090005">
       <w:start w:val="1"/>
       <w:numFmt w:val="bullet"/>
       <w:lvlText w:val=""/>
@@ -4308,7 +4755,7 @@
         <w:rFonts w:ascii="Wingdings" w:hAnsi="Wingdings" w:hint="default"/>
       </w:rPr>
     </w:lvl>
-    <w:lvl w:ilvl="3" w:tplc="04090001" w:tentative="1">
+    <w:lvl w:ilvl="3" w:tplc="04090001">
       <w:start w:val="1"/>
       <w:numFmt w:val="bullet"/>
       <w:lvlText w:val=""/>
@@ -4320,7 +4767,7 @@
         <w:rFonts w:ascii="Symbol" w:hAnsi="Symbol" w:hint="default"/>
       </w:rPr>
     </w:lvl>
-    <w:lvl w:ilvl="4" w:tplc="04090003" w:tentative="1">
+    <w:lvl w:ilvl="4" w:tplc="04090003">
       <w:start w:val="1"/>
       <w:numFmt w:val="bullet"/>
       <w:lvlText w:val="o"/>
@@ -4332,7 +4779,7 @@
         <w:rFonts w:ascii="Courier New" w:hAnsi="Courier New" w:cs="Courier New" w:hint="default"/>
       </w:rPr>
     </w:lvl>
-    <w:lvl w:ilvl="5" w:tplc="04090005" w:tentative="1">
+    <w:lvl w:ilvl="5" w:tplc="04090005">
       <w:start w:val="1"/>
       <w:numFmt w:val="bullet"/>
       <w:lvlText w:val=""/>
@@ -4344,7 +4791,7 @@
         <w:rFonts w:ascii="Wingdings" w:hAnsi="Wingdings" w:hint="default"/>
       </w:rPr>
     </w:lvl>
-    <w:lvl w:ilvl="6" w:tplc="04090001" w:tentative="1">
+    <w:lvl w:ilvl="6" w:tplc="04090001">
       <w:start w:val="1"/>
       <w:numFmt w:val="bullet"/>
       <w:lvlText w:val=""/>
@@ -4420,7 +4867,7 @@
       </w:pPr>
     </w:pPrDefault>
   </w:docDefaults>
-  <w:latentStyles w:defLockedState="0" w:defUIPriority="99" w:defSemiHidden="1" w:defUnhideWhenUsed="1" w:defQFormat="0" w:count="267">
+  <w:latentStyles w:defLockedState="0" w:defUIPriority="99" w:defSemiHidden="1" w:defUnhideWhenUsed="1" w:defQFormat="0" w:count="276">
     <w:lsdException w:name="Normal" w:semiHidden="0" w:uiPriority="0" w:unhideWhenUsed="0" w:qFormat="1"/>
     <w:lsdException w:name="heading 1" w:semiHidden="0" w:uiPriority="9" w:unhideWhenUsed="0" w:qFormat="1"/>
     <w:lsdException w:name="heading 2" w:semiHidden="0" w:uiPriority="9" w:unhideWhenUsed="0" w:qFormat="1"/>
@@ -5762,7 +6209,7 @@
 </file>
 
 <file path=word/stylesWithEffects.xml><?xml version="1.0" encoding="utf-8"?>
-<w:styles xmlns:wpc="http://schemas.microsoft.com/office/word/2010/wordprocessingCanvas" xmlns:mc="http://schemas.openxmlformats.org/markup-compatibility/2006" xmlns:o="urn:schemas-microsoft-com:office:office" xmlns:r="http://schemas.openxmlformats.org/officeDocument/2006/relationships" xmlns:m="http://schemas.openxmlformats.org/officeDocument/2006/math" xmlns:v="urn:schemas-microsoft-com:vml" xmlns:wp14="http://schemas.microsoft.com/office/word/2010/wordprocessingDrawing" xmlns:wp="http://schemas.openxmlformats.org/drawingml/2006/wordprocessingDrawing" xmlns:w10="urn:schemas-microsoft-com:office:word" xmlns:w="http://schemas.openxmlformats.org/wordprocessingml/2006/main" xmlns:w14="http://schemas.microsoft.com/office/word/2010/wordml" xmlns:wpg="http://schemas.microsoft.com/office/word/2010/wordprocessingGroup" xmlns:wpi="http://schemas.microsoft.com/office/word/2010/wordprocessingInk" xmlns:wne="http://schemas.microsoft.com/office/word/2006/wordml" xmlns:wps="http://schemas.microsoft.com/office/word/2010/wordprocessingShape" mc:Ignorable="w14 wp14">
+<w:styles xmlns:wpc="http://schemas.microsoft.com/office/word/2010/wordprocessingCanvas" xmlns:mo="http://schemas.microsoft.com/office/mac/office/2008/main" xmlns:mc="http://schemas.openxmlformats.org/markup-compatibility/2006" xmlns:mv="urn:schemas-microsoft-com:mac:vml" xmlns:o="urn:schemas-microsoft-com:office:office" xmlns:r="http://schemas.openxmlformats.org/officeDocument/2006/relationships" xmlns:m="http://schemas.openxmlformats.org/officeDocument/2006/math" xmlns:v="urn:schemas-microsoft-com:vml" xmlns:wp14="http://schemas.microsoft.com/office/word/2010/wordprocessingDrawing" xmlns:wp="http://schemas.openxmlformats.org/drawingml/2006/wordprocessingDrawing" xmlns:w10="urn:schemas-microsoft-com:office:word" xmlns:w="http://schemas.openxmlformats.org/wordprocessingml/2006/main" xmlns:w14="http://schemas.microsoft.com/office/word/2010/wordml" xmlns:wpg="http://schemas.microsoft.com/office/word/2010/wordprocessingGroup" xmlns:wpi="http://schemas.microsoft.com/office/word/2010/wordprocessingInk" xmlns:wne="http://schemas.microsoft.com/office/word/2006/wordml" xmlns:wps="http://schemas.microsoft.com/office/word/2010/wordprocessingShape" mc:Ignorable="w14 wp14">
   <w:docDefaults>
     <w:rPrDefault>
       <w:rPr>
@@ -5778,7 +6225,7 @@
       </w:pPr>
     </w:pPrDefault>
   </w:docDefaults>
-  <w:latentStyles w:defLockedState="0" w:defUIPriority="99" w:defSemiHidden="1" w:defUnhideWhenUsed="1" w:defQFormat="0" w:count="267">
+  <w:latentStyles w:defLockedState="0" w:defUIPriority="99" w:defSemiHidden="1" w:defUnhideWhenUsed="1" w:defQFormat="0" w:count="276">
     <w:lsdException w:name="Normal" w:semiHidden="0" w:uiPriority="0" w:unhideWhenUsed="0" w:qFormat="1"/>
     <w:lsdException w:name="heading 1" w:semiHidden="0" w:uiPriority="9" w:unhideWhenUsed="0" w:qFormat="1"/>
     <w:lsdException w:name="heading 2" w:semiHidden="0" w:uiPriority="9" w:unhideWhenUsed="0" w:qFormat="1"/>
@@ -7429,7 +7876,7 @@
 </file>
 
 <file path=customXml/itemProps2.xml><?xml version="1.0" encoding="utf-8"?>
-<ds:datastoreItem xmlns:ds="http://schemas.openxmlformats.org/officeDocument/2006/customXml" ds:itemID="{9EEEF935-E6F8-49BD-854F-70D4B8D6FD81}">
+<ds:datastoreItem xmlns:ds="http://schemas.openxmlformats.org/officeDocument/2006/customXml" ds:itemID="{95D535A4-6D22-7B4D-B98B-C730368C868D}">
   <ds:schemaRefs>
     <ds:schemaRef ds:uri="http://schemas.openxmlformats.org/officeDocument/2006/bibliography"/>
   </ds:schemaRefs>

</xml_diff>